<commit_message>
Initial commit for articles repository
</commit_message>
<xml_diff>
--- a/2024_09_armenia_power/article_armenia_power.docx
+++ b/2024_09_armenia_power/article_armenia_power.docx
@@ -501,7 +501,7 @@
         <w:pStyle w:val="BodyText"/>
         <w:numPr>
           <w:ilvl w:val="0"/>
-          <w:numId w:val="11"/>
+          <w:numId w:val="10"/>
         </w:numPr>
         <w:tabs>
           <w:tab w:val="clear" w:pos="720"/>
@@ -531,7 +531,7 @@
         <w:pStyle w:val="BodyText"/>
         <w:numPr>
           <w:ilvl w:val="0"/>
-          <w:numId w:val="11"/>
+          <w:numId w:val="10"/>
         </w:numPr>
         <w:tabs>
           <w:tab w:val="clear" w:pos="720"/>
@@ -561,7 +561,7 @@
         <w:pStyle w:val="BodyText"/>
         <w:numPr>
           <w:ilvl w:val="0"/>
-          <w:numId w:val="11"/>
+          <w:numId w:val="10"/>
         </w:numPr>
         <w:tabs>
           <w:tab w:val="clear" w:pos="720"/>
@@ -591,7 +591,7 @@
         <w:pStyle w:val="BodyText"/>
         <w:numPr>
           <w:ilvl w:val="0"/>
-          <w:numId w:val="11"/>
+          <w:numId w:val="10"/>
         </w:numPr>
         <w:tabs>
           <w:tab w:val="clear" w:pos="720"/>
@@ -1040,37 +1040,16 @@
           <w:sz w:val="24"/>
           <w:szCs w:val="24"/>
         </w:rPr>
-        <w:t xml:space="preserve">The primary data for this study was sourced from official Armenian government statistics, specifically from the Public Services Regulatory Commission of Armenia (psrc.am). The dataset encompasses monthly electricity production values from 2015 to 2024, disaggregated by energy source including thermal power plants, nuclear power, hydroelectric power, and solar energy. To ensure transparency and reproducibility, the complete dataset and analysis code have been made publicly available on GitHub </w:t>
-      </w:r>
-      <w:r>
-        <w:rPr>
-          <w:rFonts w:ascii="Times New Roman" w:hAnsi="Times New Roman"/>
-          <w:sz w:val="24"/>
-          <w:szCs w:val="24"/>
-          <w:shd w:fill="FFFF00" w:val="clear"/>
-        </w:rPr>
-        <w:t>(</w:t>
-      </w:r>
-      <w:hyperlink r:id="rId3">
-        <w:r>
-          <w:rPr>
-            <w:rStyle w:val="Hyperlink"/>
-            <w:rFonts w:ascii="Times New Roman" w:hAnsi="Times New Roman"/>
-            <w:sz w:val="24"/>
-            <w:szCs w:val="24"/>
-            <w:shd w:fill="FFFF00" w:val="clear"/>
-          </w:rPr>
-          <w:t>https://github.com/username/armenian-energy-analysis</w:t>
-        </w:r>
-      </w:hyperlink>
-      <w:r>
-        <w:rPr>
-          <w:rFonts w:ascii="Times New Roman" w:hAnsi="Times New Roman"/>
-          <w:sz w:val="24"/>
-          <w:szCs w:val="24"/>
-          <w:shd w:fill="FFFF00" w:val="clear"/>
-        </w:rPr>
-        <w:t>).</w:t>
+        <w:t>The primary data for this study was sourced from official Armenian government statistics, specifically from the Public Services Regulatory Commission of Armenia (psrc.am). The dataset encompasses monthly electricity production values from 2015 to 2024, disaggregated by energy source including thermal power plants, nuclear power, hydroelectric power, and solar energy. To ensure transparency and reproducibility, the complete dataset and analysis code have been made publicly available on GitHub.</w:t>
+      </w:r>
+      <w:r>
+        <w:rPr>
+          <w:rStyle w:val="FootnoteReference"/>
+          <w:rFonts w:ascii="Times New Roman" w:hAnsi="Times New Roman"/>
+          <w:sz w:val="24"/>
+          <w:szCs w:val="24"/>
+        </w:rPr>
+        <w:footnoteReference w:id="2"/>
       </w:r>
     </w:p>
     <w:p>
@@ -1144,7 +1123,7 @@
         <w:pStyle w:val="BodyText"/>
         <w:numPr>
           <w:ilvl w:val="0"/>
-          <w:numId w:val="3"/>
+          <w:numId w:val="2"/>
         </w:numPr>
         <w:tabs>
           <w:tab w:val="clear" w:pos="720"/>
@@ -1174,7 +1153,7 @@
         <w:pStyle w:val="BodyText"/>
         <w:numPr>
           <w:ilvl w:val="0"/>
-          <w:numId w:val="3"/>
+          <w:numId w:val="2"/>
         </w:numPr>
         <w:tabs>
           <w:tab w:val="clear" w:pos="720"/>
@@ -1204,7 +1183,7 @@
         <w:pStyle w:val="BodyText"/>
         <w:numPr>
           <w:ilvl w:val="0"/>
-          <w:numId w:val="3"/>
+          <w:numId w:val="2"/>
         </w:numPr>
         <w:tabs>
           <w:tab w:val="clear" w:pos="720"/>
@@ -1234,7 +1213,7 @@
         <w:pStyle w:val="BodyText"/>
         <w:numPr>
           <w:ilvl w:val="0"/>
-          <w:numId w:val="3"/>
+          <w:numId w:val="2"/>
         </w:numPr>
         <w:tabs>
           <w:tab w:val="clear" w:pos="720"/>
@@ -1424,26 +1403,6 @@
       <w:r>
         <w:rPr>
           <w:rFonts w:ascii="Times New Roman" w:hAnsi="Times New Roman"/>
-          <w:sz w:val="24"/>
-          <w:szCs w:val="24"/>
-        </w:rPr>
-      </w:r>
-    </w:p>
-    <w:p>
-      <w:pPr>
-        <w:pStyle w:val="BodyText"/>
-        <w:bidi w:val="0"/>
-        <w:spacing w:before="0" w:after="0"/>
-        <w:jc w:val="both"/>
-        <w:rPr>
-          <w:rFonts w:ascii="Times New Roman" w:hAnsi="Times New Roman"/>
-          <w:sz w:val="24"/>
-          <w:szCs w:val="24"/>
-        </w:rPr>
-      </w:pPr>
-      <w:r>
-        <w:rPr>
-          <w:rFonts w:ascii="Times New Roman" w:hAnsi="Times New Roman"/>
           <w:b/>
           <w:bCs/>
           <w:sz w:val="24"/>
@@ -1531,7 +1490,11 @@
         </w:rPr>
       </w:pPr>
       <w:r>
-        <w:rPr/>
+        <w:rPr>
+          <w:rFonts w:ascii="Times New Roman" w:hAnsi="Times New Roman"/>
+          <w:sz w:val="24"/>
+          <w:szCs w:val="24"/>
+        </w:rPr>
       </w:r>
     </w:p>
     <w:p>
@@ -1569,7 +1532,7 @@
                     </pic:cNvPicPr>
                   </pic:nvPicPr>
                   <pic:blipFill>
-                    <a:blip r:embed="rId4"/>
+                    <a:blip r:embed="rId3"/>
                     <a:stretch>
                       <a:fillRect/>
                     </a:stretch>
@@ -1598,45 +1561,35 @@
           <w:sz w:val="24"/>
           <w:szCs w:val="24"/>
         </w:rPr>
-        <w:t>Figure 1: Armenia's Electricity Production Share by Source, 2016-202</w:t>
-      </w:r>
-      <w:r>
-        <w:rPr>
-          <w:rFonts w:ascii="Times New Roman" w:hAnsi="Times New Roman"/>
-          <w:i/>
-          <w:iCs/>
-          <w:sz w:val="24"/>
-          <w:szCs w:val="24"/>
-        </w:rPr>
-        <w:t>4</w:t>
-      </w:r>
-    </w:p>
-    <w:p>
-      <w:pPr>
-        <w:pStyle w:val="BodyText"/>
-        <w:bidi w:val="0"/>
-        <w:spacing w:before="0" w:after="0"/>
-        <w:jc w:val="both"/>
-        <w:rPr>
-          <w:rFonts w:ascii="Times New Roman" w:hAnsi="Times New Roman"/>
-          <w:sz w:val="24"/>
-          <w:szCs w:val="24"/>
-        </w:rPr>
-      </w:pPr>
-      <w:r>
-        <w:rPr>
-          <w:rFonts w:ascii="Times New Roman" w:hAnsi="Times New Roman"/>
-          <w:sz w:val="24"/>
-          <w:szCs w:val="24"/>
-        </w:rPr>
-      </w:r>
-    </w:p>
-    <w:p>
-      <w:pPr>
-        <w:pStyle w:val="BodyText"/>
-        <w:numPr>
-          <w:ilvl w:val="0"/>
-          <w:numId w:val="4"/>
+        <w:t>Figure 1: Armenia's Electricity Production Share by Source, 2016-2024</w:t>
+      </w:r>
+    </w:p>
+    <w:p>
+      <w:pPr>
+        <w:pStyle w:val="BodyText"/>
+        <w:bidi w:val="0"/>
+        <w:spacing w:before="0" w:after="0"/>
+        <w:jc w:val="both"/>
+        <w:rPr>
+          <w:rFonts w:ascii="Times New Roman" w:hAnsi="Times New Roman"/>
+          <w:sz w:val="24"/>
+          <w:szCs w:val="24"/>
+        </w:rPr>
+      </w:pPr>
+      <w:r>
+        <w:rPr>
+          <w:rFonts w:ascii="Times New Roman" w:hAnsi="Times New Roman"/>
+          <w:sz w:val="24"/>
+          <w:szCs w:val="24"/>
+        </w:rPr>
+      </w:r>
+    </w:p>
+    <w:p>
+      <w:pPr>
+        <w:pStyle w:val="BodyText"/>
+        <w:numPr>
+          <w:ilvl w:val="0"/>
+          <w:numId w:val="3"/>
         </w:numPr>
         <w:tabs>
           <w:tab w:val="clear" w:pos="720"/>
@@ -1666,7 +1619,7 @@
         <w:pStyle w:val="BodyText"/>
         <w:numPr>
           <w:ilvl w:val="0"/>
-          <w:numId w:val="4"/>
+          <w:numId w:val="3"/>
         </w:numPr>
         <w:tabs>
           <w:tab w:val="clear" w:pos="720"/>
@@ -1696,7 +1649,7 @@
         <w:pStyle w:val="BodyText"/>
         <w:numPr>
           <w:ilvl w:val="0"/>
-          <w:numId w:val="4"/>
+          <w:numId w:val="3"/>
         </w:numPr>
         <w:tabs>
           <w:tab w:val="clear" w:pos="720"/>
@@ -1726,7 +1679,7 @@
         <w:pStyle w:val="BodyText"/>
         <w:numPr>
           <w:ilvl w:val="0"/>
-          <w:numId w:val="4"/>
+          <w:numId w:val="3"/>
         </w:numPr>
         <w:tabs>
           <w:tab w:val="clear" w:pos="720"/>
@@ -1777,7 +1730,7 @@
         <w:pStyle w:val="BodyText"/>
         <w:numPr>
           <w:ilvl w:val="0"/>
-          <w:numId w:val="5"/>
+          <w:numId w:val="4"/>
         </w:numPr>
         <w:tabs>
           <w:tab w:val="clear" w:pos="720"/>
@@ -1807,7 +1760,7 @@
         <w:pStyle w:val="BodyText"/>
         <w:numPr>
           <w:ilvl w:val="0"/>
-          <w:numId w:val="5"/>
+          <w:numId w:val="4"/>
         </w:numPr>
         <w:tabs>
           <w:tab w:val="clear" w:pos="720"/>
@@ -1837,7 +1790,7 @@
         <w:pStyle w:val="BodyText"/>
         <w:numPr>
           <w:ilvl w:val="0"/>
-          <w:numId w:val="5"/>
+          <w:numId w:val="4"/>
         </w:numPr>
         <w:tabs>
           <w:tab w:val="clear" w:pos="720"/>
@@ -1867,7 +1820,7 @@
         <w:pStyle w:val="BodyText"/>
         <w:numPr>
           <w:ilvl w:val="0"/>
-          <w:numId w:val="5"/>
+          <w:numId w:val="4"/>
         </w:numPr>
         <w:tabs>
           <w:tab w:val="clear" w:pos="720"/>
@@ -1897,7 +1850,7 @@
         <w:pStyle w:val="BodyText"/>
         <w:numPr>
           <w:ilvl w:val="0"/>
-          <w:numId w:val="5"/>
+          <w:numId w:val="4"/>
         </w:numPr>
         <w:tabs>
           <w:tab w:val="clear" w:pos="720"/>
@@ -1927,7 +1880,7 @@
         <w:pStyle w:val="BodyText"/>
         <w:numPr>
           <w:ilvl w:val="0"/>
-          <w:numId w:val="5"/>
+          <w:numId w:val="4"/>
         </w:numPr>
         <w:tabs>
           <w:tab w:val="clear" w:pos="720"/>
@@ -2139,7 +2092,7 @@
                     </pic:cNvPicPr>
                   </pic:nvPicPr>
                   <pic:blipFill>
-                    <a:blip r:embed="rId5"/>
+                    <a:blip r:embed="rId4"/>
                     <a:stretch>
                       <a:fillRect/>
                     </a:stretch>
@@ -2184,7 +2137,11 @@
         </w:rPr>
       </w:pPr>
       <w:r>
-        <w:rPr/>
+        <w:rPr>
+          <w:rFonts w:ascii="Times New Roman" w:hAnsi="Times New Roman"/>
+          <w:sz w:val="24"/>
+          <w:szCs w:val="24"/>
+        </w:rPr>
       </w:r>
     </w:p>
     <w:p>
@@ -2213,7 +2170,7 @@
         <w:pStyle w:val="BodyText"/>
         <w:numPr>
           <w:ilvl w:val="0"/>
-          <w:numId w:val="6"/>
+          <w:numId w:val="5"/>
         </w:numPr>
         <w:tabs>
           <w:tab w:val="clear" w:pos="720"/>
@@ -2243,7 +2200,7 @@
         <w:pStyle w:val="BodyText"/>
         <w:numPr>
           <w:ilvl w:val="0"/>
-          <w:numId w:val="6"/>
+          <w:numId w:val="5"/>
         </w:numPr>
         <w:tabs>
           <w:tab w:val="clear" w:pos="720"/>
@@ -2273,7 +2230,7 @@
         <w:pStyle w:val="BodyText"/>
         <w:numPr>
           <w:ilvl w:val="0"/>
-          <w:numId w:val="6"/>
+          <w:numId w:val="5"/>
         </w:numPr>
         <w:tabs>
           <w:tab w:val="clear" w:pos="720"/>
@@ -2303,7 +2260,7 @@
         <w:pStyle w:val="BodyText"/>
         <w:numPr>
           <w:ilvl w:val="0"/>
-          <w:numId w:val="6"/>
+          <w:numId w:val="5"/>
         </w:numPr>
         <w:tabs>
           <w:tab w:val="clear" w:pos="720"/>
@@ -2431,7 +2388,7 @@
                     </pic:cNvPicPr>
                   </pic:nvPicPr>
                   <pic:blipFill>
-                    <a:blip r:embed="rId6"/>
+                    <a:blip r:embed="rId5"/>
                     <a:stretch>
                       <a:fillRect/>
                     </a:stretch>
@@ -2532,7 +2489,7 @@
         <w:pStyle w:val="BodyText"/>
         <w:numPr>
           <w:ilvl w:val="0"/>
-          <w:numId w:val="7"/>
+          <w:numId w:val="6"/>
         </w:numPr>
         <w:tabs>
           <w:tab w:val="clear" w:pos="720"/>
@@ -2562,7 +2519,7 @@
         <w:pStyle w:val="BodyText"/>
         <w:numPr>
           <w:ilvl w:val="0"/>
-          <w:numId w:val="7"/>
+          <w:numId w:val="6"/>
         </w:numPr>
         <w:tabs>
           <w:tab w:val="clear" w:pos="720"/>
@@ -2592,7 +2549,7 @@
         <w:pStyle w:val="BodyText"/>
         <w:numPr>
           <w:ilvl w:val="0"/>
-          <w:numId w:val="7"/>
+          <w:numId w:val="6"/>
         </w:numPr>
         <w:tabs>
           <w:tab w:val="clear" w:pos="720"/>
@@ -2622,7 +2579,7 @@
         <w:pStyle w:val="BodyText"/>
         <w:numPr>
           <w:ilvl w:val="0"/>
-          <w:numId w:val="7"/>
+          <w:numId w:val="6"/>
         </w:numPr>
         <w:tabs>
           <w:tab w:val="clear" w:pos="720"/>
@@ -2652,7 +2609,7 @@
         <w:pStyle w:val="BodyText"/>
         <w:numPr>
           <w:ilvl w:val="0"/>
-          <w:numId w:val="7"/>
+          <w:numId w:val="6"/>
         </w:numPr>
         <w:tabs>
           <w:tab w:val="clear" w:pos="720"/>
@@ -2682,7 +2639,7 @@
         <w:pStyle w:val="BodyText"/>
         <w:numPr>
           <w:ilvl w:val="0"/>
-          <w:numId w:val="7"/>
+          <w:numId w:val="6"/>
         </w:numPr>
         <w:tabs>
           <w:tab w:val="clear" w:pos="720"/>
@@ -2844,7 +2801,7 @@
         <w:pStyle w:val="BodyText"/>
         <w:numPr>
           <w:ilvl w:val="0"/>
-          <w:numId w:val="8"/>
+          <w:numId w:val="7"/>
         </w:numPr>
         <w:tabs>
           <w:tab w:val="clear" w:pos="720"/>
@@ -2874,7 +2831,7 @@
         <w:pStyle w:val="BodyText"/>
         <w:numPr>
           <w:ilvl w:val="0"/>
-          <w:numId w:val="8"/>
+          <w:numId w:val="7"/>
         </w:numPr>
         <w:tabs>
           <w:tab w:val="clear" w:pos="720"/>
@@ -2904,7 +2861,7 @@
         <w:pStyle w:val="BodyText"/>
         <w:numPr>
           <w:ilvl w:val="0"/>
-          <w:numId w:val="8"/>
+          <w:numId w:val="7"/>
         </w:numPr>
         <w:tabs>
           <w:tab w:val="clear" w:pos="720"/>
@@ -3030,7 +2987,7 @@
                     </pic:cNvPicPr>
                   </pic:nvPicPr>
                   <pic:blipFill>
-                    <a:blip r:embed="rId7"/>
+                    <a:blip r:embed="rId6"/>
                     <a:stretch>
                       <a:fillRect/>
                     </a:stretch>
@@ -3078,7 +3035,11 @@
         </w:rPr>
       </w:pPr>
       <w:r>
-        <w:rPr/>
+        <w:rPr>
+          <w:rFonts w:ascii="Times New Roman" w:hAnsi="Times New Roman"/>
+          <w:sz w:val="24"/>
+          <w:szCs w:val="24"/>
+        </w:rPr>
       </w:r>
     </w:p>
     <w:p>
@@ -3108,7 +3069,7 @@
         <w:pStyle w:val="BodyText"/>
         <w:numPr>
           <w:ilvl w:val="0"/>
-          <w:numId w:val="9"/>
+          <w:numId w:val="8"/>
         </w:numPr>
         <w:tabs>
           <w:tab w:val="clear" w:pos="720"/>
@@ -3138,7 +3099,7 @@
         <w:pStyle w:val="BodyText"/>
         <w:numPr>
           <w:ilvl w:val="0"/>
-          <w:numId w:val="9"/>
+          <w:numId w:val="8"/>
         </w:numPr>
         <w:tabs>
           <w:tab w:val="clear" w:pos="720"/>
@@ -3168,7 +3129,7 @@
         <w:pStyle w:val="BodyText"/>
         <w:numPr>
           <w:ilvl w:val="0"/>
-          <w:numId w:val="9"/>
+          <w:numId w:val="8"/>
         </w:numPr>
         <w:tabs>
           <w:tab w:val="clear" w:pos="720"/>
@@ -3264,7 +3225,7 @@
         <w:pStyle w:val="BodyText"/>
         <w:numPr>
           <w:ilvl w:val="0"/>
-          <w:numId w:val="10"/>
+          <w:numId w:val="9"/>
         </w:numPr>
         <w:tabs>
           <w:tab w:val="clear" w:pos="720"/>
@@ -3294,7 +3255,7 @@
         <w:pStyle w:val="BodyText"/>
         <w:numPr>
           <w:ilvl w:val="0"/>
-          <w:numId w:val="10"/>
+          <w:numId w:val="9"/>
         </w:numPr>
         <w:tabs>
           <w:tab w:val="clear" w:pos="720"/>
@@ -3324,7 +3285,7 @@
         <w:pStyle w:val="BodyText"/>
         <w:numPr>
           <w:ilvl w:val="0"/>
-          <w:numId w:val="10"/>
+          <w:numId w:val="9"/>
         </w:numPr>
         <w:tabs>
           <w:tab w:val="clear" w:pos="720"/>
@@ -3354,7 +3315,7 @@
         <w:pStyle w:val="BodyText"/>
         <w:numPr>
           <w:ilvl w:val="0"/>
-          <w:numId w:val="10"/>
+          <w:numId w:val="9"/>
         </w:numPr>
         <w:tabs>
           <w:tab w:val="clear" w:pos="720"/>
@@ -3384,7 +3345,7 @@
         <w:pStyle w:val="BodyText"/>
         <w:numPr>
           <w:ilvl w:val="0"/>
-          <w:numId w:val="10"/>
+          <w:numId w:val="9"/>
         </w:numPr>
         <w:tabs>
           <w:tab w:val="clear" w:pos="720"/>
@@ -3414,7 +3375,7 @@
         <w:pStyle w:val="BodyText"/>
         <w:numPr>
           <w:ilvl w:val="0"/>
-          <w:numId w:val="10"/>
+          <w:numId w:val="9"/>
         </w:numPr>
         <w:tabs>
           <w:tab w:val="clear" w:pos="720"/>
@@ -3557,7 +3518,7 @@
         <w:pStyle w:val="BodyText"/>
         <w:numPr>
           <w:ilvl w:val="0"/>
-          <w:numId w:val="12"/>
+          <w:numId w:val="11"/>
         </w:numPr>
         <w:tabs>
           <w:tab w:val="clear" w:pos="720"/>
@@ -3597,7 +3558,7 @@
         <w:pStyle w:val="BodyText"/>
         <w:numPr>
           <w:ilvl w:val="0"/>
-          <w:numId w:val="12"/>
+          <w:numId w:val="11"/>
         </w:numPr>
         <w:tabs>
           <w:tab w:val="clear" w:pos="720"/>
@@ -3627,7 +3588,7 @@
         <w:pStyle w:val="BodyText"/>
         <w:numPr>
           <w:ilvl w:val="0"/>
-          <w:numId w:val="12"/>
+          <w:numId w:val="11"/>
         </w:numPr>
         <w:tabs>
           <w:tab w:val="clear" w:pos="720"/>
@@ -3659,7 +3620,7 @@
         <w:pStyle w:val="BodyText"/>
         <w:numPr>
           <w:ilvl w:val="0"/>
-          <w:numId w:val="12"/>
+          <w:numId w:val="11"/>
         </w:numPr>
         <w:tabs>
           <w:tab w:val="clear" w:pos="720"/>
@@ -3720,7 +3681,7 @@
         <w:pStyle w:val="BodyText"/>
         <w:numPr>
           <w:ilvl w:val="0"/>
-          <w:numId w:val="13"/>
+          <w:numId w:val="12"/>
         </w:numPr>
         <w:tabs>
           <w:tab w:val="clear" w:pos="720"/>
@@ -3750,7 +3711,7 @@
         <w:pStyle w:val="BodyText"/>
         <w:numPr>
           <w:ilvl w:val="0"/>
-          <w:numId w:val="13"/>
+          <w:numId w:val="12"/>
         </w:numPr>
         <w:tabs>
           <w:tab w:val="clear" w:pos="720"/>
@@ -3780,7 +3741,7 @@
         <w:pStyle w:val="BodyText"/>
         <w:numPr>
           <w:ilvl w:val="0"/>
-          <w:numId w:val="13"/>
+          <w:numId w:val="12"/>
         </w:numPr>
         <w:tabs>
           <w:tab w:val="clear" w:pos="720"/>
@@ -3810,7 +3771,7 @@
         <w:pStyle w:val="BodyText"/>
         <w:numPr>
           <w:ilvl w:val="0"/>
-          <w:numId w:val="13"/>
+          <w:numId w:val="12"/>
         </w:numPr>
         <w:tabs>
           <w:tab w:val="clear" w:pos="720"/>
@@ -3840,7 +3801,7 @@
         <w:pStyle w:val="BodyText"/>
         <w:numPr>
           <w:ilvl w:val="0"/>
-          <w:numId w:val="13"/>
+          <w:numId w:val="12"/>
         </w:numPr>
         <w:tabs>
           <w:tab w:val="clear" w:pos="720"/>
@@ -3870,7 +3831,7 @@
         <w:pStyle w:val="BodyText"/>
         <w:numPr>
           <w:ilvl w:val="0"/>
-          <w:numId w:val="13"/>
+          <w:numId w:val="12"/>
         </w:numPr>
         <w:tabs>
           <w:tab w:val="clear" w:pos="720"/>
@@ -3900,7 +3861,7 @@
         <w:pStyle w:val="BodyText"/>
         <w:numPr>
           <w:ilvl w:val="0"/>
-          <w:numId w:val="13"/>
+          <w:numId w:val="12"/>
         </w:numPr>
         <w:tabs>
           <w:tab w:val="clear" w:pos="720"/>
@@ -3930,7 +3891,7 @@
         <w:pStyle w:val="BodyText"/>
         <w:numPr>
           <w:ilvl w:val="0"/>
-          <w:numId w:val="13"/>
+          <w:numId w:val="12"/>
         </w:numPr>
         <w:tabs>
           <w:tab w:val="clear" w:pos="720"/>
@@ -4040,7 +4001,7 @@
         <w:pStyle w:val="BodyText"/>
         <w:numPr>
           <w:ilvl w:val="0"/>
-          <w:numId w:val="14"/>
+          <w:numId w:val="13"/>
         </w:numPr>
         <w:tabs>
           <w:tab w:val="clear" w:pos="720"/>
@@ -4070,7 +4031,7 @@
         <w:pStyle w:val="BodyText"/>
         <w:numPr>
           <w:ilvl w:val="0"/>
-          <w:numId w:val="14"/>
+          <w:numId w:val="13"/>
         </w:numPr>
         <w:tabs>
           <w:tab w:val="clear" w:pos="720"/>
@@ -4100,7 +4061,7 @@
         <w:pStyle w:val="BodyText"/>
         <w:numPr>
           <w:ilvl w:val="0"/>
-          <w:numId w:val="14"/>
+          <w:numId w:val="13"/>
         </w:numPr>
         <w:tabs>
           <w:tab w:val="clear" w:pos="720"/>
@@ -4130,7 +4091,7 @@
         <w:pStyle w:val="BodyText"/>
         <w:numPr>
           <w:ilvl w:val="0"/>
-          <w:numId w:val="14"/>
+          <w:numId w:val="13"/>
         </w:numPr>
         <w:tabs>
           <w:tab w:val="clear" w:pos="720"/>
@@ -4272,26 +4233,35 @@
           <w:sz w:val="24"/>
           <w:szCs w:val="24"/>
         </w:rPr>
-        <w:t>In conclusion, Armenia's journey towards a more sustainable energy future, while challenging, offers a compelling case study in energy transition for developing nations. By addressing the identified challenges and leveraging its progress in solar energy adoption, Armenia has the potential to significantly enhance its energy security and contribute to global efforts in combating climate change.</w:t>
-      </w:r>
-    </w:p>
-    <w:p>
-      <w:pPr>
-        <w:pStyle w:val="BodyText"/>
-        <w:bidi w:val="0"/>
-        <w:spacing w:before="0" w:after="0"/>
-        <w:jc w:val="both"/>
-        <w:rPr>
-          <w:rFonts w:ascii="Times New Roman" w:hAnsi="Times New Roman"/>
-          <w:sz w:val="24"/>
-          <w:szCs w:val="24"/>
-        </w:rPr>
-      </w:pPr>
-      <w:r>
-        <w:rPr>
-          <w:rFonts w:ascii="Times New Roman" w:hAnsi="Times New Roman"/>
-          <w:sz w:val="24"/>
-          <w:szCs w:val="24"/>
+        <w:t>In conclusio</w:t>
+      </w:r>
+      <w:r>
+        <w:rPr>
+          <w:rFonts w:ascii="Times New Roman" w:hAnsi="Times New Roman"/>
+          <w:sz w:val="24"/>
+          <w:szCs w:val="24"/>
+          <w:shd w:fill="auto" w:val="clear"/>
+        </w:rPr>
+        <w:t>n, Armenia's journey towards a more sustainable energy future, while challenging, offers a compelling case study in energy transition for developing nations. By addressing the identified challenges and leveraging its progress in solar energy adoption, Armenia has the potential to significantly enhance its energy security and contribute to global efforts in combating climate change.</w:t>
+      </w:r>
+    </w:p>
+    <w:p>
+      <w:pPr>
+        <w:pStyle w:val="BodyText"/>
+        <w:bidi w:val="0"/>
+        <w:spacing w:before="0" w:after="0"/>
+        <w:jc w:val="both"/>
+        <w:rPr>
+          <w:highlight w:val="none"/>
+          <w:shd w:fill="auto" w:val="clear"/>
+        </w:rPr>
+      </w:pPr>
+      <w:r>
+        <w:rPr>
+          <w:rFonts w:ascii="Times New Roman" w:hAnsi="Times New Roman"/>
+          <w:sz w:val="24"/>
+          <w:szCs w:val="24"/>
+          <w:shd w:fill="auto" w:val="clear"/>
         </w:rPr>
         <w:br/>
       </w:r>
@@ -4302,6 +4272,7 @@
           <w:bCs/>
           <w:sz w:val="24"/>
           <w:szCs w:val="24"/>
+          <w:shd w:fill="auto" w:val="clear"/>
         </w:rPr>
         <w:t>References:</w:t>
       </w:r>
@@ -4316,13 +4287,16 @@
           <w:rFonts w:ascii="Times New Roman" w:hAnsi="Times New Roman"/>
           <w:sz w:val="24"/>
           <w:szCs w:val="24"/>
-        </w:rPr>
-      </w:pPr>
-      <w:r>
-        <w:rPr>
-          <w:rFonts w:ascii="Times New Roman" w:hAnsi="Times New Roman"/>
-          <w:sz w:val="24"/>
-          <w:szCs w:val="24"/>
+          <w:highlight w:val="none"/>
+          <w:shd w:fill="auto" w:val="clear"/>
+        </w:rPr>
+      </w:pPr>
+      <w:r>
+        <w:rPr>
+          <w:rFonts w:ascii="Times New Roman" w:hAnsi="Times New Roman"/>
+          <w:sz w:val="24"/>
+          <w:szCs w:val="24"/>
+          <w:shd w:fill="auto" w:val="clear"/>
         </w:rPr>
       </w:r>
     </w:p>
@@ -4331,20 +4305,23 @@
         <w:pStyle w:val="Normal"/>
         <w:numPr>
           <w:ilvl w:val="0"/>
-          <w:numId w:val="2"/>
+          <w:numId w:val="1"/>
         </w:numPr>
         <w:bidi w:val="0"/>
         <w:spacing w:before="0" w:after="0"/>
         <w:ind w:hanging="680" w:start="680" w:end="0"/>
         <w:jc w:val="both"/>
-        <w:rPr/>
-      </w:pPr>
-      <w:r>
-        <w:rPr>
-          <w:rFonts w:ascii="Times New Roman" w:hAnsi="Times New Roman"/>
-          <w:sz w:val="24"/>
-          <w:szCs w:val="24"/>
-          <w:shd w:fill="FFFF00" w:val="clear"/>
+        <w:rPr>
+          <w:highlight w:val="none"/>
+          <w:shd w:fill="auto" w:val="clear"/>
+        </w:rPr>
+      </w:pPr>
+      <w:r>
+        <w:rPr>
+          <w:rFonts w:ascii="Times New Roman" w:hAnsi="Times New Roman"/>
+          <w:sz w:val="24"/>
+          <w:szCs w:val="24"/>
+          <w:shd w:fill="auto" w:val="clear"/>
         </w:rPr>
         <w:t xml:space="preserve">Beyza, J., Garcia-Paricio, E., &amp; Yusta, J. M. (2019). Applying complex network theory to the vulnerability assessment of interdependent energy infrastructures. Energies, 12(3), 421. </w:t>
       </w:r>
@@ -4354,7 +4331,7 @@
         <w:pStyle w:val="Normal"/>
         <w:numPr>
           <w:ilvl w:val="0"/>
-          <w:numId w:val="2"/>
+          <w:numId w:val="1"/>
         </w:numPr>
         <w:bidi w:val="0"/>
         <w:spacing w:before="0" w:after="0"/>
@@ -4362,15 +4339,15 @@
         <w:jc w:val="both"/>
         <w:rPr>
           <w:highlight w:val="none"/>
-          <w:shd w:fill="FFFF00" w:val="clear"/>
-        </w:rPr>
-      </w:pPr>
-      <w:r>
-        <w:rPr>
-          <w:rFonts w:ascii="Times New Roman" w:hAnsi="Times New Roman"/>
-          <w:sz w:val="24"/>
-          <w:szCs w:val="24"/>
-          <w:shd w:fill="FFFF00" w:val="clear"/>
+          <w:shd w:fill="auto" w:val="clear"/>
+        </w:rPr>
+      </w:pPr>
+      <w:r>
+        <w:rPr>
+          <w:rFonts w:ascii="Times New Roman" w:hAnsi="Times New Roman"/>
+          <w:sz w:val="24"/>
+          <w:szCs w:val="24"/>
+          <w:shd w:fill="auto" w:val="clear"/>
         </w:rPr>
         <w:t>Cleveland, R. B., Cleveland, W. S., McRae, J. E., &amp; Terpenning, I. (1990). STL: A seasonal-trend decomposition. J. Off. Stat, 6(1), 3-73.</w:t>
       </w:r>
@@ -4380,7 +4357,7 @@
         <w:pStyle w:val="Normal"/>
         <w:numPr>
           <w:ilvl w:val="0"/>
-          <w:numId w:val="2"/>
+          <w:numId w:val="1"/>
         </w:numPr>
         <w:bidi w:val="0"/>
         <w:spacing w:before="0" w:after="0"/>
@@ -4388,15 +4365,15 @@
         <w:jc w:val="both"/>
         <w:rPr>
           <w:highlight w:val="none"/>
-          <w:shd w:fill="FFFF00" w:val="clear"/>
-        </w:rPr>
-      </w:pPr>
-      <w:r>
-        <w:rPr>
-          <w:rFonts w:ascii="Times New Roman" w:hAnsi="Times New Roman"/>
-          <w:sz w:val="24"/>
-          <w:szCs w:val="24"/>
-          <w:shd w:fill="FFFF00" w:val="clear"/>
+          <w:shd w:fill="auto" w:val="clear"/>
+        </w:rPr>
+      </w:pPr>
+      <w:r>
+        <w:rPr>
+          <w:rFonts w:ascii="Times New Roman" w:hAnsi="Times New Roman"/>
+          <w:sz w:val="24"/>
+          <w:szCs w:val="24"/>
+          <w:shd w:fill="auto" w:val="clear"/>
         </w:rPr>
         <w:t>De Livera, A. M., Hyndman, R. J., &amp; Snyder, R. D. (2011). Forecasting time series with complex seasonal patterns using exponential smoothing. Journal of the American Statistical Association, 106(496), 1513-1527.</w:t>
       </w:r>
@@ -4406,7 +4383,7 @@
         <w:pStyle w:val="Normal"/>
         <w:numPr>
           <w:ilvl w:val="0"/>
-          <w:numId w:val="2"/>
+          <w:numId w:val="1"/>
         </w:numPr>
         <w:bidi w:val="0"/>
         <w:spacing w:before="0" w:after="0"/>
@@ -4414,15 +4391,15 @@
         <w:jc w:val="both"/>
         <w:rPr>
           <w:highlight w:val="none"/>
-          <w:shd w:fill="FFFF00" w:val="clear"/>
-        </w:rPr>
-      </w:pPr>
-      <w:r>
-        <w:rPr>
-          <w:rFonts w:ascii="Times New Roman" w:hAnsi="Times New Roman"/>
-          <w:sz w:val="24"/>
-          <w:szCs w:val="24"/>
-          <w:shd w:fill="FFFF00" w:val="clear"/>
+          <w:shd w:fill="auto" w:val="clear"/>
+        </w:rPr>
+      </w:pPr>
+      <w:r>
+        <w:rPr>
+          <w:rFonts w:ascii="Times New Roman" w:hAnsi="Times New Roman"/>
+          <w:sz w:val="24"/>
+          <w:szCs w:val="24"/>
+          <w:shd w:fill="auto" w:val="clear"/>
         </w:rPr>
         <w:t>Geels, F. W. (2002). Technological transitions as evolutionary reconfiguration processes: a multi-level perspective and a case-study. Research policy, 31(8-9), 1257-1274.</w:t>
       </w:r>
@@ -4432,20 +4409,23 @@
         <w:pStyle w:val="Normal"/>
         <w:numPr>
           <w:ilvl w:val="0"/>
-          <w:numId w:val="2"/>
+          <w:numId w:val="1"/>
         </w:numPr>
         <w:bidi w:val="0"/>
         <w:spacing w:before="0" w:after="0"/>
         <w:ind w:hanging="680" w:start="680" w:end="0"/>
         <w:jc w:val="both"/>
-        <w:rPr/>
-      </w:pPr>
-      <w:r>
-        <w:rPr>
-          <w:rFonts w:ascii="Times New Roman" w:hAnsi="Times New Roman"/>
-          <w:sz w:val="24"/>
-          <w:szCs w:val="24"/>
-          <w:shd w:fill="FFFF00" w:val="clear"/>
+        <w:rPr>
+          <w:highlight w:val="none"/>
+          <w:shd w:fill="auto" w:val="clear"/>
+        </w:rPr>
+      </w:pPr>
+      <w:r>
+        <w:rPr>
+          <w:rFonts w:ascii="Times New Roman" w:hAnsi="Times New Roman"/>
+          <w:sz w:val="24"/>
+          <w:szCs w:val="24"/>
+          <w:shd w:fill="auto" w:val="clear"/>
         </w:rPr>
         <w:t>Geels, F. W. (2011). The multi-level perspective on sustainability transitions: Responses to seven criticisms. Environmental innovation and societal transitions, 1(1), 24-40.</w:t>
       </w:r>
@@ -4455,7 +4435,7 @@
         <w:pStyle w:val="Normal"/>
         <w:numPr>
           <w:ilvl w:val="0"/>
-          <w:numId w:val="2"/>
+          <w:numId w:val="1"/>
         </w:numPr>
         <w:bidi w:val="0"/>
         <w:spacing w:before="0" w:after="0"/>
@@ -4463,15 +4443,15 @@
         <w:jc w:val="both"/>
         <w:rPr>
           <w:highlight w:val="none"/>
-          <w:shd w:fill="FFFF00" w:val="clear"/>
-        </w:rPr>
-      </w:pPr>
-      <w:r>
-        <w:rPr>
-          <w:rFonts w:ascii="Times New Roman" w:hAnsi="Times New Roman"/>
-          <w:sz w:val="24"/>
-          <w:szCs w:val="24"/>
-          <w:shd w:fill="FFFF00" w:val="clear"/>
+          <w:shd w:fill="auto" w:val="clear"/>
+        </w:rPr>
+      </w:pPr>
+      <w:r>
+        <w:rPr>
+          <w:rFonts w:ascii="Times New Roman" w:hAnsi="Times New Roman"/>
+          <w:sz w:val="24"/>
+          <w:szCs w:val="24"/>
+          <w:shd w:fill="auto" w:val="clear"/>
         </w:rPr>
         <w:t xml:space="preserve">Gulagi, A., Ram, M., Solomon, A. A., Khan, M., &amp; Breyer, C. (2020). Current energy policies and possible transition scenarios adopting renewable energy: A case study for Bangladesh. Renewable Energy, 155, 899-920. </w:t>
       </w:r>
@@ -4481,7 +4461,7 @@
         <w:pStyle w:val="Normal"/>
         <w:numPr>
           <w:ilvl w:val="0"/>
-          <w:numId w:val="2"/>
+          <w:numId w:val="1"/>
         </w:numPr>
         <w:bidi w:val="0"/>
         <w:spacing w:before="0" w:after="0"/>
@@ -4489,15 +4469,15 @@
         <w:jc w:val="both"/>
         <w:rPr>
           <w:highlight w:val="none"/>
-          <w:shd w:fill="FFFF00" w:val="clear"/>
-        </w:rPr>
-      </w:pPr>
-      <w:r>
-        <w:rPr>
-          <w:rFonts w:ascii="Times New Roman" w:hAnsi="Times New Roman"/>
-          <w:sz w:val="24"/>
-          <w:szCs w:val="24"/>
-          <w:shd w:fill="FFFF00" w:val="clear"/>
+          <w:shd w:fill="auto" w:val="clear"/>
+        </w:rPr>
+      </w:pPr>
+      <w:r>
+        <w:rPr>
+          <w:rFonts w:ascii="Times New Roman" w:hAnsi="Times New Roman"/>
+          <w:sz w:val="24"/>
+          <w:szCs w:val="24"/>
+          <w:shd w:fill="auto" w:val="clear"/>
         </w:rPr>
         <w:t>Hyndman, R. J., &amp; Khandakar, Y. (2008). Automatic time series forecasting: the forecast package for R. Journal of Statistical Software, 27, 1-22.</w:t>
       </w:r>
@@ -4507,20 +4487,23 @@
         <w:pStyle w:val="Normal"/>
         <w:numPr>
           <w:ilvl w:val="0"/>
-          <w:numId w:val="2"/>
+          <w:numId w:val="1"/>
         </w:numPr>
         <w:bidi w:val="0"/>
         <w:spacing w:before="0" w:after="0"/>
         <w:ind w:hanging="680" w:start="680" w:end="0"/>
         <w:jc w:val="both"/>
-        <w:rPr/>
-      </w:pPr>
-      <w:r>
-        <w:rPr>
-          <w:rFonts w:ascii="Times New Roman" w:hAnsi="Times New Roman"/>
-          <w:sz w:val="24"/>
-          <w:szCs w:val="24"/>
-          <w:shd w:fill="FFFF00" w:val="clear"/>
+        <w:rPr>
+          <w:highlight w:val="none"/>
+          <w:shd w:fill="auto" w:val="clear"/>
+        </w:rPr>
+      </w:pPr>
+      <w:r>
+        <w:rPr>
+          <w:rFonts w:ascii="Times New Roman" w:hAnsi="Times New Roman"/>
+          <w:sz w:val="24"/>
+          <w:szCs w:val="24"/>
+          <w:shd w:fill="auto" w:val="clear"/>
         </w:rPr>
         <w:t>Hyndman, R., Koehler, A. B., Ord, J. K., &amp; Snyder, R. D. (2008). Forecasting with exponential smoothing: the state space approach. Springer Science &amp; Business Media.</w:t>
       </w:r>
@@ -4530,20 +4513,23 @@
         <w:pStyle w:val="Normal"/>
         <w:numPr>
           <w:ilvl w:val="0"/>
-          <w:numId w:val="2"/>
+          <w:numId w:val="1"/>
         </w:numPr>
         <w:bidi w:val="0"/>
         <w:spacing w:before="0" w:after="0"/>
         <w:ind w:hanging="680" w:start="680" w:end="0"/>
         <w:jc w:val="both"/>
-        <w:rPr/>
-      </w:pPr>
-      <w:r>
-        <w:rPr>
-          <w:rFonts w:ascii="Times New Roman" w:hAnsi="Times New Roman"/>
-          <w:sz w:val="24"/>
-          <w:szCs w:val="24"/>
-          <w:shd w:fill="FFFF00" w:val="clear"/>
+        <w:rPr>
+          <w:highlight w:val="none"/>
+          <w:shd w:fill="auto" w:val="clear"/>
+        </w:rPr>
+      </w:pPr>
+      <w:r>
+        <w:rPr>
+          <w:rFonts w:ascii="Times New Roman" w:hAnsi="Times New Roman"/>
+          <w:sz w:val="24"/>
+          <w:szCs w:val="24"/>
+          <w:shd w:fill="auto" w:val="clear"/>
         </w:rPr>
         <w:t xml:space="preserve">Jonaitis, A., Gudzius, S., Morkvenas, A., Azubalis, M., Konstantinaviciute, I., Baranauskas, A., &amp; Ticka, V. (2018). Challenges of integrating wind power plants into the electric power system: Lithuanian case. Renewable and Sustainable Energy Reviews, 94, 468-475. </w:t>
       </w:r>
@@ -4553,20 +4539,23 @@
         <w:pStyle w:val="Normal"/>
         <w:numPr>
           <w:ilvl w:val="0"/>
-          <w:numId w:val="2"/>
+          <w:numId w:val="1"/>
         </w:numPr>
         <w:bidi w:val="0"/>
         <w:spacing w:before="0" w:after="0"/>
         <w:ind w:hanging="680" w:start="680" w:end="0"/>
         <w:jc w:val="both"/>
-        <w:rPr/>
-      </w:pPr>
-      <w:r>
-        <w:rPr>
-          <w:rFonts w:ascii="Times New Roman" w:hAnsi="Times New Roman"/>
-          <w:sz w:val="24"/>
-          <w:szCs w:val="24"/>
-          <w:shd w:fill="FFFF00" w:val="clear"/>
+        <w:rPr>
+          <w:highlight w:val="none"/>
+          <w:shd w:fill="auto" w:val="clear"/>
+        </w:rPr>
+      </w:pPr>
+      <w:r>
+        <w:rPr>
+          <w:rFonts w:ascii="Times New Roman" w:hAnsi="Times New Roman"/>
+          <w:sz w:val="24"/>
+          <w:szCs w:val="24"/>
+          <w:shd w:fill="auto" w:val="clear"/>
         </w:rPr>
         <w:t xml:space="preserve">Kalehsar, O. S. (2019). Iran's Transition to Renewable Energy: Challenges and Opportunities. Middle East Policy, 26(2). </w:t>
       </w:r>
@@ -4576,26 +4565,23 @@
         <w:pStyle w:val="Normal"/>
         <w:numPr>
           <w:ilvl w:val="0"/>
-          <w:numId w:val="2"/>
+          <w:numId w:val="1"/>
         </w:numPr>
         <w:bidi w:val="0"/>
         <w:spacing w:before="0" w:after="0"/>
         <w:ind w:hanging="680" w:start="680" w:end="0"/>
         <w:jc w:val="both"/>
         <w:rPr>
-          <w:rFonts w:ascii="Times New Roman" w:hAnsi="Times New Roman"/>
-          <w:sz w:val="24"/>
-          <w:szCs w:val="24"/>
           <w:highlight w:val="none"/>
-          <w:shd w:fill="FFFF00" w:val="clear"/>
-        </w:rPr>
-      </w:pPr>
-      <w:r>
-        <w:rPr>
-          <w:rFonts w:ascii="Times New Roman" w:hAnsi="Times New Roman"/>
-          <w:sz w:val="24"/>
-          <w:szCs w:val="24"/>
-          <w:shd w:fill="FFFF00" w:val="clear"/>
+          <w:shd w:fill="auto" w:val="clear"/>
+        </w:rPr>
+      </w:pPr>
+      <w:r>
+        <w:rPr>
+          <w:rFonts w:ascii="Times New Roman" w:hAnsi="Times New Roman"/>
+          <w:sz w:val="24"/>
+          <w:szCs w:val="24"/>
+          <w:shd w:fill="auto" w:val="clear"/>
         </w:rPr>
         <w:t xml:space="preserve">Kroposki, B., Johnson, B., Zhang, Y., Gevorgian, V., Denholm, P., Hodge, B. M., &amp; Hannegan, B. (2017). Achieving a 100% renewable grid: Operating electric power systems with extremely high levels of variable renewable energy. </w:t>
       </w:r>
@@ -4605,7 +4591,7 @@
           <w:i/>
           <w:sz w:val="24"/>
           <w:szCs w:val="24"/>
-          <w:shd w:fill="FFFF00" w:val="clear"/>
+          <w:shd w:fill="auto" w:val="clear"/>
         </w:rPr>
         <w:t>IEEE Power and energy magazine</w:t>
       </w:r>
@@ -4614,7 +4600,7 @@
           <w:rFonts w:ascii="Times New Roman" w:hAnsi="Times New Roman"/>
           <w:sz w:val="24"/>
           <w:szCs w:val="24"/>
-          <w:shd w:fill="FFFF00" w:val="clear"/>
+          <w:shd w:fill="auto" w:val="clear"/>
         </w:rPr>
         <w:t xml:space="preserve">, </w:t>
       </w:r>
@@ -4624,7 +4610,7 @@
           <w:i/>
           <w:sz w:val="24"/>
           <w:szCs w:val="24"/>
-          <w:shd w:fill="FFFF00" w:val="clear"/>
+          <w:shd w:fill="auto" w:val="clear"/>
         </w:rPr>
         <w:t>15</w:t>
       </w:r>
@@ -4633,7 +4619,7 @@
           <w:rFonts w:ascii="Times New Roman" w:hAnsi="Times New Roman"/>
           <w:sz w:val="24"/>
           <w:szCs w:val="24"/>
-          <w:shd w:fill="FFFF00" w:val="clear"/>
+          <w:shd w:fill="auto" w:val="clear"/>
         </w:rPr>
         <w:t>(2), 61-73.</w:t>
       </w:r>
@@ -4643,7 +4629,7 @@
         <w:pStyle w:val="Normal"/>
         <w:numPr>
           <w:ilvl w:val="0"/>
-          <w:numId w:val="2"/>
+          <w:numId w:val="1"/>
         </w:numPr>
         <w:bidi w:val="0"/>
         <w:spacing w:before="0" w:after="0"/>
@@ -4651,15 +4637,15 @@
         <w:jc w:val="both"/>
         <w:rPr>
           <w:highlight w:val="none"/>
-          <w:shd w:fill="FFFF00" w:val="clear"/>
-        </w:rPr>
-      </w:pPr>
-      <w:r>
-        <w:rPr>
-          <w:rFonts w:ascii="Times New Roman" w:hAnsi="Times New Roman"/>
-          <w:sz w:val="24"/>
-          <w:szCs w:val="24"/>
-          <w:shd w:fill="FFFF00" w:val="clear"/>
+          <w:shd w:fill="auto" w:val="clear"/>
+        </w:rPr>
+      </w:pPr>
+      <w:r>
+        <w:rPr>
+          <w:rFonts w:ascii="Times New Roman" w:hAnsi="Times New Roman"/>
+          <w:sz w:val="24"/>
+          <w:szCs w:val="24"/>
+          <w:shd w:fill="auto" w:val="clear"/>
         </w:rPr>
         <w:t xml:space="preserve">Lehmann, P., Gawel, E., &amp; Strunz, S. (2019). EU climate and energy policy beyond 2020: Are additional targets and instruments for renewables economically reasonable?. The European Dimension of Germany’s Energy Transition: Opportunities and Conflicts, 11-26. </w:t>
       </w:r>
@@ -4669,7 +4655,7 @@
         <w:pStyle w:val="Normal"/>
         <w:numPr>
           <w:ilvl w:val="0"/>
-          <w:numId w:val="2"/>
+          <w:numId w:val="1"/>
         </w:numPr>
         <w:bidi w:val="0"/>
         <w:spacing w:before="0" w:after="0"/>
@@ -4677,15 +4663,15 @@
         <w:jc w:val="both"/>
         <w:rPr>
           <w:highlight w:val="none"/>
-          <w:shd w:fill="FFFF00" w:val="clear"/>
-        </w:rPr>
-      </w:pPr>
-      <w:r>
-        <w:rPr>
-          <w:rFonts w:ascii="Times New Roman" w:hAnsi="Times New Roman"/>
-          <w:sz w:val="24"/>
-          <w:szCs w:val="24"/>
-          <w:shd w:fill="FFFF00" w:val="clear"/>
+          <w:shd w:fill="auto" w:val="clear"/>
+        </w:rPr>
+      </w:pPr>
+      <w:r>
+        <w:rPr>
+          <w:rFonts w:ascii="Times New Roman" w:hAnsi="Times New Roman"/>
+          <w:sz w:val="24"/>
+          <w:szCs w:val="24"/>
+          <w:shd w:fill="auto" w:val="clear"/>
         </w:rPr>
         <w:t xml:space="preserve">Liang, X. (2016). Emerging power quality challenges due to integration of renewable energy sources. IEEE Transactions on Industry Applications, 53(2), 855-866. </w:t>
       </w:r>
@@ -4695,7 +4681,7 @@
         <w:pStyle w:val="Normal"/>
         <w:numPr>
           <w:ilvl w:val="0"/>
-          <w:numId w:val="2"/>
+          <w:numId w:val="1"/>
         </w:numPr>
         <w:bidi w:val="0"/>
         <w:spacing w:before="0" w:after="0"/>
@@ -4703,15 +4689,15 @@
         <w:jc w:val="both"/>
         <w:rPr>
           <w:highlight w:val="none"/>
-          <w:shd w:fill="FFFF00" w:val="clear"/>
-        </w:rPr>
-      </w:pPr>
-      <w:r>
-        <w:rPr>
-          <w:rFonts w:ascii="Times New Roman" w:hAnsi="Times New Roman"/>
-          <w:sz w:val="24"/>
-          <w:szCs w:val="24"/>
-          <w:shd w:fill="FFFF00" w:val="clear"/>
+          <w:shd w:fill="auto" w:val="clear"/>
+        </w:rPr>
+      </w:pPr>
+      <w:r>
+        <w:rPr>
+          <w:rFonts w:ascii="Times New Roman" w:hAnsi="Times New Roman"/>
+          <w:sz w:val="24"/>
+          <w:szCs w:val="24"/>
+          <w:shd w:fill="auto" w:val="clear"/>
         </w:rPr>
         <w:t>Markard, J., Raven, R., &amp; Truffer, B. (2012). Sustainability transitions: An emerging field of research and its prospects. Research policy, 41(6), 955-967.</w:t>
       </w:r>
@@ -4721,7 +4707,7 @@
         <w:pStyle w:val="Normal"/>
         <w:numPr>
           <w:ilvl w:val="0"/>
-          <w:numId w:val="2"/>
+          <w:numId w:val="1"/>
         </w:numPr>
         <w:bidi w:val="0"/>
         <w:spacing w:before="0" w:after="0"/>
@@ -4729,15 +4715,15 @@
         <w:jc w:val="both"/>
         <w:rPr>
           <w:highlight w:val="none"/>
-          <w:shd w:fill="FFFF00" w:val="clear"/>
-        </w:rPr>
-      </w:pPr>
-      <w:r>
-        <w:rPr>
-          <w:rFonts w:ascii="Times New Roman" w:hAnsi="Times New Roman"/>
-          <w:sz w:val="24"/>
-          <w:szCs w:val="24"/>
-          <w:shd w:fill="FFFF00" w:val="clear"/>
+          <w:shd w:fill="auto" w:val="clear"/>
+        </w:rPr>
+      </w:pPr>
+      <w:r>
+        <w:rPr>
+          <w:rFonts w:ascii="Times New Roman" w:hAnsi="Times New Roman"/>
+          <w:sz w:val="24"/>
+          <w:szCs w:val="24"/>
+          <w:shd w:fill="auto" w:val="clear"/>
         </w:rPr>
         <w:t>Scientific Research Institute of Energy. (2024). Energy Balance of the Republic of Armenia for 2022. Yerevan.</w:t>
       </w:r>
@@ -4747,7 +4733,7 @@
         <w:pStyle w:val="Normal"/>
         <w:numPr>
           <w:ilvl w:val="0"/>
-          <w:numId w:val="2"/>
+          <w:numId w:val="1"/>
         </w:numPr>
         <w:bidi w:val="0"/>
         <w:spacing w:before="0" w:after="0"/>
@@ -4755,15 +4741,15 @@
         <w:jc w:val="both"/>
         <w:rPr>
           <w:highlight w:val="none"/>
-          <w:shd w:fill="FFFF00" w:val="clear"/>
-        </w:rPr>
-      </w:pPr>
-      <w:r>
-        <w:rPr>
-          <w:rFonts w:ascii="Times New Roman" w:hAnsi="Times New Roman"/>
-          <w:sz w:val="24"/>
-          <w:szCs w:val="24"/>
-          <w:shd w:fill="FFFF00" w:val="clear"/>
+          <w:shd w:fill="auto" w:val="clear"/>
+        </w:rPr>
+      </w:pPr>
+      <w:r>
+        <w:rPr>
+          <w:rFonts w:ascii="Times New Roman" w:hAnsi="Times New Roman"/>
+          <w:sz w:val="24"/>
+          <w:szCs w:val="24"/>
+          <w:shd w:fill="auto" w:val="clear"/>
         </w:rPr>
         <w:t>Sinsel, S. R., Riemke, R. L., &amp; Hoffmann, V. H. (2020). Challenges and solution technologies for the integration of variable renewable energy sources—a review. renewable energy, 145, 2271-2285.</w:t>
       </w:r>
@@ -4773,7 +4759,7 @@
         <w:pStyle w:val="Normal"/>
         <w:numPr>
           <w:ilvl w:val="0"/>
-          <w:numId w:val="2"/>
+          <w:numId w:val="1"/>
         </w:numPr>
         <w:bidi w:val="0"/>
         <w:spacing w:before="0" w:after="0"/>
@@ -4781,12 +4767,12 @@
         <w:jc w:val="both"/>
         <w:rPr>
           <w:highlight w:val="none"/>
-          <w:shd w:fill="FFFF00" w:val="clear"/>
-        </w:rPr>
-      </w:pPr>
-      <w:r>
-        <w:rPr>
-          <w:shd w:fill="FFFF00" w:val="clear"/>
+          <w:shd w:fill="auto" w:val="clear"/>
+        </w:rPr>
+      </w:pPr>
+      <w:r>
+        <w:rPr>
+          <w:shd w:fill="auto" w:val="clear"/>
         </w:rPr>
         <w:t>Tavadyan, A. (2022). Uncertainty Bands: A Guide to Predicting and Regulating Economic Processes. Anthem Press.</w:t>
       </w:r>
@@ -4796,32 +4782,34 @@
         <w:pStyle w:val="Normal"/>
         <w:numPr>
           <w:ilvl w:val="0"/>
-          <w:numId w:val="2"/>
+          <w:numId w:val="1"/>
         </w:numPr>
         <w:bidi w:val="0"/>
         <w:spacing w:before="0" w:after="0"/>
         <w:ind w:hanging="680" w:start="680" w:end="0"/>
         <w:jc w:val="both"/>
         <w:rPr>
-          <w:rFonts w:ascii="Times New Roman" w:hAnsi="Times New Roman"/>
-          <w:sz w:val="24"/>
-          <w:szCs w:val="24"/>
-        </w:rPr>
-      </w:pPr>
-      <w:r>
-        <w:rPr>
-          <w:rFonts w:ascii="Times New Roman" w:hAnsi="Times New Roman"/>
-          <w:sz w:val="24"/>
-          <w:szCs w:val="24"/>
-          <w:shd w:fill="FFFF00" w:val="clear"/>
+          <w:highlight w:val="none"/>
+          <w:shd w:fill="auto" w:val="clear"/>
+        </w:rPr>
+      </w:pPr>
+      <w:r>
+        <w:rPr>
+          <w:rFonts w:ascii="Times New Roman" w:hAnsi="Times New Roman"/>
+          <w:sz w:val="24"/>
+          <w:szCs w:val="24"/>
+          <w:shd w:fill="auto" w:val="clear"/>
         </w:rPr>
         <w:t xml:space="preserve">Zamo, M., Mestre, O., Arbogast, P., &amp; Pannekoucke, O. (2014). A benchmark of statistical regression methods for short-term forecasting of photovoltaic electricity production, part I: Deterministic forecast of hourly production. Solar Energy, 105, 792-803. </w:t>
       </w:r>
     </w:p>
     <w:sectPr>
-      <w:footerReference w:type="even" r:id="rId8"/>
-      <w:footerReference w:type="default" r:id="rId9"/>
-      <w:footerReference w:type="first" r:id="rId10"/>
+      <w:footerReference w:type="even" r:id="rId7"/>
+      <w:footerReference w:type="default" r:id="rId8"/>
+      <w:footerReference w:type="first" r:id="rId9"/>
+      <w:footnotePr>
+        <w:numFmt w:val="decimal"/>
+      </w:footnotePr>
       <w:type w:val="nextPage"/>
       <w:pgSz w:w="11906" w:h="16838"/>
       <w:pgMar w:left="1134" w:right="1134" w:gutter="0" w:header="0" w:top="1134" w:footer="1134" w:bottom="1693"/>
@@ -4872,7 +4860,7 @@
     </w:r>
     <w:r>
       <w:rPr/>
-      <w:t>14</w:t>
+      <w:t>13</w:t>
     </w:r>
     <w:r>
       <w:rPr/>
@@ -4907,7 +4895,7 @@
     </w:r>
     <w:r>
       <w:rPr/>
-      <w:t>14</w:t>
+      <w:t>13</w:t>
     </w:r>
     <w:r>
       <w:rPr/>
@@ -4918,11 +4906,1626 @@
 </w:ftr>
 </file>
 
+<file path=word/footnotes.xml><?xml version="1.0" encoding="utf-8"?>
+<w:footnotes xmlns:o="urn:schemas-microsoft-com:office:office" xmlns:r="http://schemas.openxmlformats.org/officeDocument/2006/relationships" xmlns:v="urn:schemas-microsoft-com:vml" xmlns:w="http://schemas.openxmlformats.org/wordprocessingml/2006/main" xmlns:w10="urn:schemas-microsoft-com:office:word" xmlns:wp="http://schemas.openxmlformats.org/drawingml/2006/wordprocessingDrawing" xmlns:wps="http://schemas.microsoft.com/office/word/2010/wordprocessingShape" xmlns:wpg="http://schemas.microsoft.com/office/word/2010/wordprocessingGroup" xmlns:mc="http://schemas.openxmlformats.org/markup-compatibility/2006" xmlns:wp14="http://schemas.microsoft.com/office/word/2010/wordprocessingDrawing" xmlns:w14="http://schemas.microsoft.com/office/word/2010/wordml" xmlns:w15="http://schemas.microsoft.com/office/word/2012/wordml" mc:Ignorable="w14 wp14 w15">
+  <w:footnote w:id="0" w:type="separator">
+    <w:p>
+      <w:r>
+        <w:separator/>
+      </w:r>
+    </w:p>
+  </w:footnote>
+  <w:footnote w:id="1" w:type="continuationSeparator">
+    <w:p>
+      <w:r>
+        <w:continuationSeparator/>
+      </w:r>
+    </w:p>
+  </w:footnote>
+  <w:footnote w:id="2">
+    <w:p>
+      <w:pPr>
+        <w:pStyle w:val="FootnoteText"/>
+        <w:rPr/>
+      </w:pPr>
+      <w:r>
+        <w:rPr>
+          <w:rStyle w:val="FootnoteCharacters"/>
+        </w:rPr>
+        <w:footnoteRef/>
+      </w:r>
+      <w:r>
+        <w:rPr/>
+        <w:tab/>
+        <w:t xml:space="preserve"> </w:t>
+      </w:r>
+      <w:r>
+        <w:rPr/>
+        <w:t xml:space="preserve">Code and data are available at: </w:t>
+      </w:r>
+      <w:hyperlink r:id="rId1">
+        <w:r>
+          <w:rPr>
+            <w:rStyle w:val="Hyperlink"/>
+          </w:rPr>
+          <w:t>https://github.com/tavad/articles/tree/master/2024_09_armenia_power</w:t>
+        </w:r>
+      </w:hyperlink>
+    </w:p>
+  </w:footnote>
+</w:footnotes>
+</file>
+
 <file path=word/numbering.xml><?xml version="1.0" encoding="utf-8"?>
 <w:numbering xmlns:w="http://schemas.openxmlformats.org/wordprocessingml/2006/main" xmlns:o="urn:schemas-microsoft-com:office:office" xmlns:r="http://schemas.openxmlformats.org/officeDocument/2006/relationships" xmlns:v="urn:schemas-microsoft-com:vml" xmlns:mc="http://schemas.openxmlformats.org/markup-compatibility/2006" xmlns:w14="http://schemas.microsoft.com/office/word/2010/wordml" mc:Ignorable="w14">
   <w:abstractNum w:abstractNumId="1">
     <w:lvl w:ilvl="0">
       <w:start w:val="1"/>
+      <w:numFmt w:val="bullet"/>
+      <w:lvlText w:val=""/>
+      <w:lvlJc w:val="start"/>
+      <w:pPr>
+        <w:tabs>
+          <w:tab w:val="num" w:pos="720"/>
+        </w:tabs>
+        <w:ind w:start="720" w:hanging="360"/>
+      </w:pPr>
+      <w:rPr>
+        <w:rFonts w:ascii="Symbol" w:hAnsi="Symbol" w:cs="Symbol" w:hint="default"/>
+      </w:rPr>
+    </w:lvl>
+    <w:lvl w:ilvl="1">
+      <w:start w:val="1"/>
+      <w:numFmt w:val="bullet"/>
+      <w:lvlText w:val="◦"/>
+      <w:lvlJc w:val="start"/>
+      <w:pPr>
+        <w:tabs>
+          <w:tab w:val="num" w:pos="1080"/>
+        </w:tabs>
+        <w:ind w:start="1080" w:hanging="360"/>
+      </w:pPr>
+      <w:rPr>
+        <w:rFonts w:ascii="OpenSymbol" w:hAnsi="OpenSymbol" w:cs="OpenSymbol" w:hint="default"/>
+      </w:rPr>
+    </w:lvl>
+    <w:lvl w:ilvl="2">
+      <w:start w:val="1"/>
+      <w:numFmt w:val="bullet"/>
+      <w:lvlText w:val="▪"/>
+      <w:lvlJc w:val="start"/>
+      <w:pPr>
+        <w:tabs>
+          <w:tab w:val="num" w:pos="1440"/>
+        </w:tabs>
+        <w:ind w:start="1440" w:hanging="360"/>
+      </w:pPr>
+      <w:rPr>
+        <w:rFonts w:ascii="OpenSymbol" w:hAnsi="OpenSymbol" w:cs="OpenSymbol" w:hint="default"/>
+      </w:rPr>
+    </w:lvl>
+    <w:lvl w:ilvl="3">
+      <w:start w:val="1"/>
+      <w:numFmt w:val="bullet"/>
+      <w:lvlText w:val=""/>
+      <w:lvlJc w:val="start"/>
+      <w:pPr>
+        <w:tabs>
+          <w:tab w:val="num" w:pos="1800"/>
+        </w:tabs>
+        <w:ind w:start="1800" w:hanging="360"/>
+      </w:pPr>
+      <w:rPr>
+        <w:rFonts w:ascii="Symbol" w:hAnsi="Symbol" w:cs="Symbol" w:hint="default"/>
+      </w:rPr>
+    </w:lvl>
+    <w:lvl w:ilvl="4">
+      <w:start w:val="1"/>
+      <w:numFmt w:val="bullet"/>
+      <w:lvlText w:val="◦"/>
+      <w:lvlJc w:val="start"/>
+      <w:pPr>
+        <w:tabs>
+          <w:tab w:val="num" w:pos="2160"/>
+        </w:tabs>
+        <w:ind w:start="2160" w:hanging="360"/>
+      </w:pPr>
+      <w:rPr>
+        <w:rFonts w:ascii="OpenSymbol" w:hAnsi="OpenSymbol" w:cs="OpenSymbol" w:hint="default"/>
+      </w:rPr>
+    </w:lvl>
+    <w:lvl w:ilvl="5">
+      <w:start w:val="1"/>
+      <w:numFmt w:val="bullet"/>
+      <w:lvlText w:val="▪"/>
+      <w:lvlJc w:val="start"/>
+      <w:pPr>
+        <w:tabs>
+          <w:tab w:val="num" w:pos="2520"/>
+        </w:tabs>
+        <w:ind w:start="2520" w:hanging="360"/>
+      </w:pPr>
+      <w:rPr>
+        <w:rFonts w:ascii="OpenSymbol" w:hAnsi="OpenSymbol" w:cs="OpenSymbol" w:hint="default"/>
+      </w:rPr>
+    </w:lvl>
+    <w:lvl w:ilvl="6">
+      <w:start w:val="1"/>
+      <w:numFmt w:val="bullet"/>
+      <w:lvlText w:val=""/>
+      <w:lvlJc w:val="start"/>
+      <w:pPr>
+        <w:tabs>
+          <w:tab w:val="num" w:pos="2880"/>
+        </w:tabs>
+        <w:ind w:start="2880" w:hanging="360"/>
+      </w:pPr>
+      <w:rPr>
+        <w:rFonts w:ascii="Symbol" w:hAnsi="Symbol" w:cs="Symbol" w:hint="default"/>
+      </w:rPr>
+    </w:lvl>
+    <w:lvl w:ilvl="7">
+      <w:start w:val="1"/>
+      <w:numFmt w:val="bullet"/>
+      <w:lvlText w:val="◦"/>
+      <w:lvlJc w:val="start"/>
+      <w:pPr>
+        <w:tabs>
+          <w:tab w:val="num" w:pos="3240"/>
+        </w:tabs>
+        <w:ind w:start="3240" w:hanging="360"/>
+      </w:pPr>
+      <w:rPr>
+        <w:rFonts w:ascii="OpenSymbol" w:hAnsi="OpenSymbol" w:cs="OpenSymbol" w:hint="default"/>
+      </w:rPr>
+    </w:lvl>
+    <w:lvl w:ilvl="8">
+      <w:start w:val="1"/>
+      <w:numFmt w:val="bullet"/>
+      <w:lvlText w:val="▪"/>
+      <w:lvlJc w:val="start"/>
+      <w:pPr>
+        <w:tabs>
+          <w:tab w:val="num" w:pos="3600"/>
+        </w:tabs>
+        <w:ind w:start="3600" w:hanging="360"/>
+      </w:pPr>
+      <w:rPr>
+        <w:rFonts w:ascii="OpenSymbol" w:hAnsi="OpenSymbol" w:cs="OpenSymbol" w:hint="default"/>
+      </w:rPr>
+    </w:lvl>
+  </w:abstractNum>
+  <w:abstractNum w:abstractNumId="2">
+    <w:lvl w:ilvl="0">
+      <w:start w:val="1"/>
+      <w:numFmt w:val="decimal"/>
+      <w:lvlText w:val="%1."/>
+      <w:lvlJc w:val="start"/>
+      <w:pPr>
+        <w:tabs>
+          <w:tab w:val="num" w:pos="709"/>
+        </w:tabs>
+        <w:ind w:start="709" w:hanging="283"/>
+      </w:pPr>
+      <w:rPr/>
+    </w:lvl>
+    <w:lvl w:ilvl="1">
+      <w:start w:val="1"/>
+      <w:numFmt w:val="decimal"/>
+      <w:lvlText w:val="%2."/>
+      <w:lvlJc w:val="start"/>
+      <w:pPr>
+        <w:tabs>
+          <w:tab w:val="num" w:pos="1418"/>
+        </w:tabs>
+        <w:ind w:start="1418" w:hanging="283"/>
+      </w:pPr>
+      <w:rPr/>
+    </w:lvl>
+    <w:lvl w:ilvl="2">
+      <w:start w:val="1"/>
+      <w:numFmt w:val="decimal"/>
+      <w:lvlText w:val="%3."/>
+      <w:lvlJc w:val="start"/>
+      <w:pPr>
+        <w:tabs>
+          <w:tab w:val="num" w:pos="2127"/>
+        </w:tabs>
+        <w:ind w:start="2127" w:hanging="283"/>
+      </w:pPr>
+      <w:rPr/>
+    </w:lvl>
+    <w:lvl w:ilvl="3">
+      <w:start w:val="1"/>
+      <w:numFmt w:val="decimal"/>
+      <w:lvlText w:val="%4."/>
+      <w:lvlJc w:val="start"/>
+      <w:pPr>
+        <w:tabs>
+          <w:tab w:val="num" w:pos="2836"/>
+        </w:tabs>
+        <w:ind w:start="2836" w:hanging="283"/>
+      </w:pPr>
+      <w:rPr/>
+    </w:lvl>
+    <w:lvl w:ilvl="4">
+      <w:start w:val="1"/>
+      <w:numFmt w:val="decimal"/>
+      <w:lvlText w:val="%5."/>
+      <w:lvlJc w:val="start"/>
+      <w:pPr>
+        <w:tabs>
+          <w:tab w:val="num" w:pos="3545"/>
+        </w:tabs>
+        <w:ind w:start="3545" w:hanging="283"/>
+      </w:pPr>
+      <w:rPr/>
+    </w:lvl>
+    <w:lvl w:ilvl="5">
+      <w:start w:val="1"/>
+      <w:numFmt w:val="decimal"/>
+      <w:lvlText w:val="%6."/>
+      <w:lvlJc w:val="start"/>
+      <w:pPr>
+        <w:tabs>
+          <w:tab w:val="num" w:pos="4254"/>
+        </w:tabs>
+        <w:ind w:start="4254" w:hanging="283"/>
+      </w:pPr>
+      <w:rPr/>
+    </w:lvl>
+    <w:lvl w:ilvl="6">
+      <w:start w:val="1"/>
+      <w:numFmt w:val="decimal"/>
+      <w:lvlText w:val="%7."/>
+      <w:lvlJc w:val="start"/>
+      <w:pPr>
+        <w:tabs>
+          <w:tab w:val="num" w:pos="4963"/>
+        </w:tabs>
+        <w:ind w:start="4963" w:hanging="283"/>
+      </w:pPr>
+      <w:rPr/>
+    </w:lvl>
+    <w:lvl w:ilvl="7">
+      <w:start w:val="1"/>
+      <w:numFmt w:val="decimal"/>
+      <w:lvlText w:val="%8."/>
+      <w:lvlJc w:val="start"/>
+      <w:pPr>
+        <w:tabs>
+          <w:tab w:val="num" w:pos="5672"/>
+        </w:tabs>
+        <w:ind w:start="5672" w:hanging="283"/>
+      </w:pPr>
+      <w:rPr/>
+    </w:lvl>
+    <w:lvl w:ilvl="8">
+      <w:start w:val="1"/>
+      <w:numFmt w:val="decimal"/>
+      <w:lvlText w:val="%9."/>
+      <w:lvlJc w:val="start"/>
+      <w:pPr>
+        <w:tabs>
+          <w:tab w:val="num" w:pos="6381"/>
+        </w:tabs>
+        <w:ind w:start="6381" w:hanging="283"/>
+      </w:pPr>
+      <w:rPr/>
+    </w:lvl>
+  </w:abstractNum>
+  <w:abstractNum w:abstractNumId="3">
+    <w:lvl w:ilvl="0">
+      <w:start w:val="1"/>
+      <w:numFmt w:val="decimal"/>
+      <w:lvlText w:val="%1."/>
+      <w:lvlJc w:val="start"/>
+      <w:pPr>
+        <w:tabs>
+          <w:tab w:val="num" w:pos="709"/>
+        </w:tabs>
+        <w:ind w:start="709" w:hanging="283"/>
+      </w:pPr>
+      <w:rPr/>
+    </w:lvl>
+    <w:lvl w:ilvl="1">
+      <w:start w:val="1"/>
+      <w:numFmt w:val="decimal"/>
+      <w:lvlText w:val="%2."/>
+      <w:lvlJc w:val="start"/>
+      <w:pPr>
+        <w:tabs>
+          <w:tab w:val="num" w:pos="1418"/>
+        </w:tabs>
+        <w:ind w:start="1418" w:hanging="283"/>
+      </w:pPr>
+      <w:rPr/>
+    </w:lvl>
+    <w:lvl w:ilvl="2">
+      <w:start w:val="1"/>
+      <w:numFmt w:val="decimal"/>
+      <w:lvlText w:val="%3."/>
+      <w:lvlJc w:val="start"/>
+      <w:pPr>
+        <w:tabs>
+          <w:tab w:val="num" w:pos="2127"/>
+        </w:tabs>
+        <w:ind w:start="2127" w:hanging="283"/>
+      </w:pPr>
+      <w:rPr/>
+    </w:lvl>
+    <w:lvl w:ilvl="3">
+      <w:start w:val="1"/>
+      <w:numFmt w:val="decimal"/>
+      <w:lvlText w:val="%4."/>
+      <w:lvlJc w:val="start"/>
+      <w:pPr>
+        <w:tabs>
+          <w:tab w:val="num" w:pos="2836"/>
+        </w:tabs>
+        <w:ind w:start="2836" w:hanging="283"/>
+      </w:pPr>
+      <w:rPr/>
+    </w:lvl>
+    <w:lvl w:ilvl="4">
+      <w:start w:val="1"/>
+      <w:numFmt w:val="decimal"/>
+      <w:lvlText w:val="%5."/>
+      <w:lvlJc w:val="start"/>
+      <w:pPr>
+        <w:tabs>
+          <w:tab w:val="num" w:pos="3545"/>
+        </w:tabs>
+        <w:ind w:start="3545" w:hanging="283"/>
+      </w:pPr>
+      <w:rPr/>
+    </w:lvl>
+    <w:lvl w:ilvl="5">
+      <w:start w:val="1"/>
+      <w:numFmt w:val="decimal"/>
+      <w:lvlText w:val="%6."/>
+      <w:lvlJc w:val="start"/>
+      <w:pPr>
+        <w:tabs>
+          <w:tab w:val="num" w:pos="4254"/>
+        </w:tabs>
+        <w:ind w:start="4254" w:hanging="283"/>
+      </w:pPr>
+      <w:rPr/>
+    </w:lvl>
+    <w:lvl w:ilvl="6">
+      <w:start w:val="1"/>
+      <w:numFmt w:val="decimal"/>
+      <w:lvlText w:val="%7."/>
+      <w:lvlJc w:val="start"/>
+      <w:pPr>
+        <w:tabs>
+          <w:tab w:val="num" w:pos="4963"/>
+        </w:tabs>
+        <w:ind w:start="4963" w:hanging="283"/>
+      </w:pPr>
+      <w:rPr/>
+    </w:lvl>
+    <w:lvl w:ilvl="7">
+      <w:start w:val="1"/>
+      <w:numFmt w:val="decimal"/>
+      <w:lvlText w:val="%8."/>
+      <w:lvlJc w:val="start"/>
+      <w:pPr>
+        <w:tabs>
+          <w:tab w:val="num" w:pos="5672"/>
+        </w:tabs>
+        <w:ind w:start="5672" w:hanging="283"/>
+      </w:pPr>
+      <w:rPr/>
+    </w:lvl>
+    <w:lvl w:ilvl="8">
+      <w:start w:val="1"/>
+      <w:numFmt w:val="decimal"/>
+      <w:lvlText w:val="%9."/>
+      <w:lvlJc w:val="start"/>
+      <w:pPr>
+        <w:tabs>
+          <w:tab w:val="num" w:pos="6381"/>
+        </w:tabs>
+        <w:ind w:start="6381" w:hanging="283"/>
+      </w:pPr>
+      <w:rPr/>
+    </w:lvl>
+  </w:abstractNum>
+  <w:abstractNum w:abstractNumId="4">
+    <w:lvl w:ilvl="0">
+      <w:start w:val="1"/>
+      <w:numFmt w:val="decimal"/>
+      <w:lvlText w:val="%1."/>
+      <w:lvlJc w:val="start"/>
+      <w:pPr>
+        <w:tabs>
+          <w:tab w:val="num" w:pos="709"/>
+        </w:tabs>
+        <w:ind w:start="709" w:hanging="283"/>
+      </w:pPr>
+      <w:rPr/>
+    </w:lvl>
+    <w:lvl w:ilvl="1">
+      <w:start w:val="1"/>
+      <w:numFmt w:val="decimal"/>
+      <w:lvlText w:val="%2."/>
+      <w:lvlJc w:val="start"/>
+      <w:pPr>
+        <w:tabs>
+          <w:tab w:val="num" w:pos="1418"/>
+        </w:tabs>
+        <w:ind w:start="1418" w:hanging="283"/>
+      </w:pPr>
+      <w:rPr/>
+    </w:lvl>
+    <w:lvl w:ilvl="2">
+      <w:start w:val="1"/>
+      <w:numFmt w:val="decimal"/>
+      <w:lvlText w:val="%3."/>
+      <w:lvlJc w:val="start"/>
+      <w:pPr>
+        <w:tabs>
+          <w:tab w:val="num" w:pos="2127"/>
+        </w:tabs>
+        <w:ind w:start="2127" w:hanging="283"/>
+      </w:pPr>
+      <w:rPr/>
+    </w:lvl>
+    <w:lvl w:ilvl="3">
+      <w:start w:val="1"/>
+      <w:numFmt w:val="decimal"/>
+      <w:lvlText w:val="%4."/>
+      <w:lvlJc w:val="start"/>
+      <w:pPr>
+        <w:tabs>
+          <w:tab w:val="num" w:pos="2836"/>
+        </w:tabs>
+        <w:ind w:start="2836" w:hanging="283"/>
+      </w:pPr>
+      <w:rPr/>
+    </w:lvl>
+    <w:lvl w:ilvl="4">
+      <w:start w:val="1"/>
+      <w:numFmt w:val="decimal"/>
+      <w:lvlText w:val="%5."/>
+      <w:lvlJc w:val="start"/>
+      <w:pPr>
+        <w:tabs>
+          <w:tab w:val="num" w:pos="3545"/>
+        </w:tabs>
+        <w:ind w:start="3545" w:hanging="283"/>
+      </w:pPr>
+      <w:rPr/>
+    </w:lvl>
+    <w:lvl w:ilvl="5">
+      <w:start w:val="1"/>
+      <w:numFmt w:val="decimal"/>
+      <w:lvlText w:val="%6."/>
+      <w:lvlJc w:val="start"/>
+      <w:pPr>
+        <w:tabs>
+          <w:tab w:val="num" w:pos="4254"/>
+        </w:tabs>
+        <w:ind w:start="4254" w:hanging="283"/>
+      </w:pPr>
+      <w:rPr/>
+    </w:lvl>
+    <w:lvl w:ilvl="6">
+      <w:start w:val="1"/>
+      <w:numFmt w:val="decimal"/>
+      <w:lvlText w:val="%7."/>
+      <w:lvlJc w:val="start"/>
+      <w:pPr>
+        <w:tabs>
+          <w:tab w:val="num" w:pos="4963"/>
+        </w:tabs>
+        <w:ind w:start="4963" w:hanging="283"/>
+      </w:pPr>
+      <w:rPr/>
+    </w:lvl>
+    <w:lvl w:ilvl="7">
+      <w:start w:val="1"/>
+      <w:numFmt w:val="decimal"/>
+      <w:lvlText w:val="%8."/>
+      <w:lvlJc w:val="start"/>
+      <w:pPr>
+        <w:tabs>
+          <w:tab w:val="num" w:pos="5672"/>
+        </w:tabs>
+        <w:ind w:start="5672" w:hanging="283"/>
+      </w:pPr>
+      <w:rPr/>
+    </w:lvl>
+    <w:lvl w:ilvl="8">
+      <w:start w:val="1"/>
+      <w:numFmt w:val="decimal"/>
+      <w:lvlText w:val="%9."/>
+      <w:lvlJc w:val="start"/>
+      <w:pPr>
+        <w:tabs>
+          <w:tab w:val="num" w:pos="6381"/>
+        </w:tabs>
+        <w:ind w:start="6381" w:hanging="283"/>
+      </w:pPr>
+      <w:rPr/>
+    </w:lvl>
+  </w:abstractNum>
+  <w:abstractNum w:abstractNumId="5">
+    <w:lvl w:ilvl="0">
+      <w:start w:val="1"/>
+      <w:numFmt w:val="decimal"/>
+      <w:lvlText w:val="%1."/>
+      <w:lvlJc w:val="start"/>
+      <w:pPr>
+        <w:tabs>
+          <w:tab w:val="num" w:pos="709"/>
+        </w:tabs>
+        <w:ind w:start="709" w:hanging="283"/>
+      </w:pPr>
+      <w:rPr/>
+    </w:lvl>
+    <w:lvl w:ilvl="1">
+      <w:start w:val="1"/>
+      <w:numFmt w:val="decimal"/>
+      <w:lvlText w:val="%2."/>
+      <w:lvlJc w:val="start"/>
+      <w:pPr>
+        <w:tabs>
+          <w:tab w:val="num" w:pos="1418"/>
+        </w:tabs>
+        <w:ind w:start="1418" w:hanging="283"/>
+      </w:pPr>
+      <w:rPr/>
+    </w:lvl>
+    <w:lvl w:ilvl="2">
+      <w:start w:val="1"/>
+      <w:numFmt w:val="decimal"/>
+      <w:lvlText w:val="%3."/>
+      <w:lvlJc w:val="start"/>
+      <w:pPr>
+        <w:tabs>
+          <w:tab w:val="num" w:pos="2127"/>
+        </w:tabs>
+        <w:ind w:start="2127" w:hanging="283"/>
+      </w:pPr>
+      <w:rPr/>
+    </w:lvl>
+    <w:lvl w:ilvl="3">
+      <w:start w:val="1"/>
+      <w:numFmt w:val="decimal"/>
+      <w:lvlText w:val="%4."/>
+      <w:lvlJc w:val="start"/>
+      <w:pPr>
+        <w:tabs>
+          <w:tab w:val="num" w:pos="2836"/>
+        </w:tabs>
+        <w:ind w:start="2836" w:hanging="283"/>
+      </w:pPr>
+      <w:rPr/>
+    </w:lvl>
+    <w:lvl w:ilvl="4">
+      <w:start w:val="1"/>
+      <w:numFmt w:val="decimal"/>
+      <w:lvlText w:val="%5."/>
+      <w:lvlJc w:val="start"/>
+      <w:pPr>
+        <w:tabs>
+          <w:tab w:val="num" w:pos="3545"/>
+        </w:tabs>
+        <w:ind w:start="3545" w:hanging="283"/>
+      </w:pPr>
+      <w:rPr/>
+    </w:lvl>
+    <w:lvl w:ilvl="5">
+      <w:start w:val="1"/>
+      <w:numFmt w:val="decimal"/>
+      <w:lvlText w:val="%6."/>
+      <w:lvlJc w:val="start"/>
+      <w:pPr>
+        <w:tabs>
+          <w:tab w:val="num" w:pos="4254"/>
+        </w:tabs>
+        <w:ind w:start="4254" w:hanging="283"/>
+      </w:pPr>
+      <w:rPr/>
+    </w:lvl>
+    <w:lvl w:ilvl="6">
+      <w:start w:val="1"/>
+      <w:numFmt w:val="decimal"/>
+      <w:lvlText w:val="%7."/>
+      <w:lvlJc w:val="start"/>
+      <w:pPr>
+        <w:tabs>
+          <w:tab w:val="num" w:pos="4963"/>
+        </w:tabs>
+        <w:ind w:start="4963" w:hanging="283"/>
+      </w:pPr>
+      <w:rPr/>
+    </w:lvl>
+    <w:lvl w:ilvl="7">
+      <w:start w:val="1"/>
+      <w:numFmt w:val="decimal"/>
+      <w:lvlText w:val="%8."/>
+      <w:lvlJc w:val="start"/>
+      <w:pPr>
+        <w:tabs>
+          <w:tab w:val="num" w:pos="5672"/>
+        </w:tabs>
+        <w:ind w:start="5672" w:hanging="283"/>
+      </w:pPr>
+      <w:rPr/>
+    </w:lvl>
+    <w:lvl w:ilvl="8">
+      <w:start w:val="1"/>
+      <w:numFmt w:val="decimal"/>
+      <w:lvlText w:val="%9."/>
+      <w:lvlJc w:val="start"/>
+      <w:pPr>
+        <w:tabs>
+          <w:tab w:val="num" w:pos="6381"/>
+        </w:tabs>
+        <w:ind w:start="6381" w:hanging="283"/>
+      </w:pPr>
+      <w:rPr/>
+    </w:lvl>
+  </w:abstractNum>
+  <w:abstractNum w:abstractNumId="6">
+    <w:lvl w:ilvl="0">
+      <w:start w:val="1"/>
+      <w:numFmt w:val="decimal"/>
+      <w:lvlText w:val="%1."/>
+      <w:lvlJc w:val="start"/>
+      <w:pPr>
+        <w:tabs>
+          <w:tab w:val="num" w:pos="709"/>
+        </w:tabs>
+        <w:ind w:start="709" w:hanging="283"/>
+      </w:pPr>
+      <w:rPr/>
+    </w:lvl>
+    <w:lvl w:ilvl="1">
+      <w:start w:val="1"/>
+      <w:numFmt w:val="decimal"/>
+      <w:lvlText w:val="%2."/>
+      <w:lvlJc w:val="start"/>
+      <w:pPr>
+        <w:tabs>
+          <w:tab w:val="num" w:pos="1418"/>
+        </w:tabs>
+        <w:ind w:start="1418" w:hanging="283"/>
+      </w:pPr>
+      <w:rPr/>
+    </w:lvl>
+    <w:lvl w:ilvl="2">
+      <w:start w:val="1"/>
+      <w:numFmt w:val="decimal"/>
+      <w:lvlText w:val="%3."/>
+      <w:lvlJc w:val="start"/>
+      <w:pPr>
+        <w:tabs>
+          <w:tab w:val="num" w:pos="2127"/>
+        </w:tabs>
+        <w:ind w:start="2127" w:hanging="283"/>
+      </w:pPr>
+      <w:rPr/>
+    </w:lvl>
+    <w:lvl w:ilvl="3">
+      <w:start w:val="1"/>
+      <w:numFmt w:val="decimal"/>
+      <w:lvlText w:val="%4."/>
+      <w:lvlJc w:val="start"/>
+      <w:pPr>
+        <w:tabs>
+          <w:tab w:val="num" w:pos="2836"/>
+        </w:tabs>
+        <w:ind w:start="2836" w:hanging="283"/>
+      </w:pPr>
+      <w:rPr/>
+    </w:lvl>
+    <w:lvl w:ilvl="4">
+      <w:start w:val="1"/>
+      <w:numFmt w:val="decimal"/>
+      <w:lvlText w:val="%5."/>
+      <w:lvlJc w:val="start"/>
+      <w:pPr>
+        <w:tabs>
+          <w:tab w:val="num" w:pos="3545"/>
+        </w:tabs>
+        <w:ind w:start="3545" w:hanging="283"/>
+      </w:pPr>
+      <w:rPr/>
+    </w:lvl>
+    <w:lvl w:ilvl="5">
+      <w:start w:val="1"/>
+      <w:numFmt w:val="decimal"/>
+      <w:lvlText w:val="%6."/>
+      <w:lvlJc w:val="start"/>
+      <w:pPr>
+        <w:tabs>
+          <w:tab w:val="num" w:pos="4254"/>
+        </w:tabs>
+        <w:ind w:start="4254" w:hanging="283"/>
+      </w:pPr>
+      <w:rPr/>
+    </w:lvl>
+    <w:lvl w:ilvl="6">
+      <w:start w:val="1"/>
+      <w:numFmt w:val="decimal"/>
+      <w:lvlText w:val="%7."/>
+      <w:lvlJc w:val="start"/>
+      <w:pPr>
+        <w:tabs>
+          <w:tab w:val="num" w:pos="4963"/>
+        </w:tabs>
+        <w:ind w:start="4963" w:hanging="283"/>
+      </w:pPr>
+      <w:rPr/>
+    </w:lvl>
+    <w:lvl w:ilvl="7">
+      <w:start w:val="1"/>
+      <w:numFmt w:val="decimal"/>
+      <w:lvlText w:val="%8."/>
+      <w:lvlJc w:val="start"/>
+      <w:pPr>
+        <w:tabs>
+          <w:tab w:val="num" w:pos="5672"/>
+        </w:tabs>
+        <w:ind w:start="5672" w:hanging="283"/>
+      </w:pPr>
+      <w:rPr/>
+    </w:lvl>
+    <w:lvl w:ilvl="8">
+      <w:start w:val="1"/>
+      <w:numFmt w:val="decimal"/>
+      <w:lvlText w:val="%9."/>
+      <w:lvlJc w:val="start"/>
+      <w:pPr>
+        <w:tabs>
+          <w:tab w:val="num" w:pos="6381"/>
+        </w:tabs>
+        <w:ind w:start="6381" w:hanging="283"/>
+      </w:pPr>
+      <w:rPr/>
+    </w:lvl>
+  </w:abstractNum>
+  <w:abstractNum w:abstractNumId="7">
+    <w:lvl w:ilvl="0">
+      <w:start w:val="1"/>
+      <w:numFmt w:val="decimal"/>
+      <w:lvlText w:val="%1."/>
+      <w:lvlJc w:val="start"/>
+      <w:pPr>
+        <w:tabs>
+          <w:tab w:val="num" w:pos="709"/>
+        </w:tabs>
+        <w:ind w:start="709" w:hanging="283"/>
+      </w:pPr>
+      <w:rPr/>
+    </w:lvl>
+    <w:lvl w:ilvl="1">
+      <w:start w:val="1"/>
+      <w:numFmt w:val="decimal"/>
+      <w:lvlText w:val="%2."/>
+      <w:lvlJc w:val="start"/>
+      <w:pPr>
+        <w:tabs>
+          <w:tab w:val="num" w:pos="1418"/>
+        </w:tabs>
+        <w:ind w:start="1418" w:hanging="283"/>
+      </w:pPr>
+      <w:rPr/>
+    </w:lvl>
+    <w:lvl w:ilvl="2">
+      <w:start w:val="1"/>
+      <w:numFmt w:val="decimal"/>
+      <w:lvlText w:val="%3."/>
+      <w:lvlJc w:val="start"/>
+      <w:pPr>
+        <w:tabs>
+          <w:tab w:val="num" w:pos="2127"/>
+        </w:tabs>
+        <w:ind w:start="2127" w:hanging="283"/>
+      </w:pPr>
+      <w:rPr/>
+    </w:lvl>
+    <w:lvl w:ilvl="3">
+      <w:start w:val="1"/>
+      <w:numFmt w:val="decimal"/>
+      <w:lvlText w:val="%4."/>
+      <w:lvlJc w:val="start"/>
+      <w:pPr>
+        <w:tabs>
+          <w:tab w:val="num" w:pos="2836"/>
+        </w:tabs>
+        <w:ind w:start="2836" w:hanging="283"/>
+      </w:pPr>
+      <w:rPr/>
+    </w:lvl>
+    <w:lvl w:ilvl="4">
+      <w:start w:val="1"/>
+      <w:numFmt w:val="decimal"/>
+      <w:lvlText w:val="%5."/>
+      <w:lvlJc w:val="start"/>
+      <w:pPr>
+        <w:tabs>
+          <w:tab w:val="num" w:pos="3545"/>
+        </w:tabs>
+        <w:ind w:start="3545" w:hanging="283"/>
+      </w:pPr>
+      <w:rPr/>
+    </w:lvl>
+    <w:lvl w:ilvl="5">
+      <w:start w:val="1"/>
+      <w:numFmt w:val="decimal"/>
+      <w:lvlText w:val="%6."/>
+      <w:lvlJc w:val="start"/>
+      <w:pPr>
+        <w:tabs>
+          <w:tab w:val="num" w:pos="4254"/>
+        </w:tabs>
+        <w:ind w:start="4254" w:hanging="283"/>
+      </w:pPr>
+      <w:rPr/>
+    </w:lvl>
+    <w:lvl w:ilvl="6">
+      <w:start w:val="1"/>
+      <w:numFmt w:val="decimal"/>
+      <w:lvlText w:val="%7."/>
+      <w:lvlJc w:val="start"/>
+      <w:pPr>
+        <w:tabs>
+          <w:tab w:val="num" w:pos="4963"/>
+        </w:tabs>
+        <w:ind w:start="4963" w:hanging="283"/>
+      </w:pPr>
+      <w:rPr/>
+    </w:lvl>
+    <w:lvl w:ilvl="7">
+      <w:start w:val="1"/>
+      <w:numFmt w:val="decimal"/>
+      <w:lvlText w:val="%8."/>
+      <w:lvlJc w:val="start"/>
+      <w:pPr>
+        <w:tabs>
+          <w:tab w:val="num" w:pos="5672"/>
+        </w:tabs>
+        <w:ind w:start="5672" w:hanging="283"/>
+      </w:pPr>
+      <w:rPr/>
+    </w:lvl>
+    <w:lvl w:ilvl="8">
+      <w:start w:val="1"/>
+      <w:numFmt w:val="decimal"/>
+      <w:lvlText w:val="%9."/>
+      <w:lvlJc w:val="start"/>
+      <w:pPr>
+        <w:tabs>
+          <w:tab w:val="num" w:pos="6381"/>
+        </w:tabs>
+        <w:ind w:start="6381" w:hanging="283"/>
+      </w:pPr>
+      <w:rPr/>
+    </w:lvl>
+  </w:abstractNum>
+  <w:abstractNum w:abstractNumId="8">
+    <w:lvl w:ilvl="0">
+      <w:start w:val="1"/>
+      <w:numFmt w:val="decimal"/>
+      <w:lvlText w:val="%1."/>
+      <w:lvlJc w:val="start"/>
+      <w:pPr>
+        <w:tabs>
+          <w:tab w:val="num" w:pos="709"/>
+        </w:tabs>
+        <w:ind w:start="709" w:hanging="283"/>
+      </w:pPr>
+      <w:rPr/>
+    </w:lvl>
+    <w:lvl w:ilvl="1">
+      <w:start w:val="1"/>
+      <w:numFmt w:val="decimal"/>
+      <w:lvlText w:val="%2."/>
+      <w:lvlJc w:val="start"/>
+      <w:pPr>
+        <w:tabs>
+          <w:tab w:val="num" w:pos="1418"/>
+        </w:tabs>
+        <w:ind w:start="1418" w:hanging="283"/>
+      </w:pPr>
+      <w:rPr/>
+    </w:lvl>
+    <w:lvl w:ilvl="2">
+      <w:start w:val="1"/>
+      <w:numFmt w:val="decimal"/>
+      <w:lvlText w:val="%3."/>
+      <w:lvlJc w:val="start"/>
+      <w:pPr>
+        <w:tabs>
+          <w:tab w:val="num" w:pos="2127"/>
+        </w:tabs>
+        <w:ind w:start="2127" w:hanging="283"/>
+      </w:pPr>
+      <w:rPr/>
+    </w:lvl>
+    <w:lvl w:ilvl="3">
+      <w:start w:val="1"/>
+      <w:numFmt w:val="decimal"/>
+      <w:lvlText w:val="%4."/>
+      <w:lvlJc w:val="start"/>
+      <w:pPr>
+        <w:tabs>
+          <w:tab w:val="num" w:pos="2836"/>
+        </w:tabs>
+        <w:ind w:start="2836" w:hanging="283"/>
+      </w:pPr>
+      <w:rPr/>
+    </w:lvl>
+    <w:lvl w:ilvl="4">
+      <w:start w:val="1"/>
+      <w:numFmt w:val="decimal"/>
+      <w:lvlText w:val="%5."/>
+      <w:lvlJc w:val="start"/>
+      <w:pPr>
+        <w:tabs>
+          <w:tab w:val="num" w:pos="3545"/>
+        </w:tabs>
+        <w:ind w:start="3545" w:hanging="283"/>
+      </w:pPr>
+      <w:rPr/>
+    </w:lvl>
+    <w:lvl w:ilvl="5">
+      <w:start w:val="1"/>
+      <w:numFmt w:val="decimal"/>
+      <w:lvlText w:val="%6."/>
+      <w:lvlJc w:val="start"/>
+      <w:pPr>
+        <w:tabs>
+          <w:tab w:val="num" w:pos="4254"/>
+        </w:tabs>
+        <w:ind w:start="4254" w:hanging="283"/>
+      </w:pPr>
+      <w:rPr/>
+    </w:lvl>
+    <w:lvl w:ilvl="6">
+      <w:start w:val="1"/>
+      <w:numFmt w:val="decimal"/>
+      <w:lvlText w:val="%7."/>
+      <w:lvlJc w:val="start"/>
+      <w:pPr>
+        <w:tabs>
+          <w:tab w:val="num" w:pos="4963"/>
+        </w:tabs>
+        <w:ind w:start="4963" w:hanging="283"/>
+      </w:pPr>
+      <w:rPr/>
+    </w:lvl>
+    <w:lvl w:ilvl="7">
+      <w:start w:val="1"/>
+      <w:numFmt w:val="decimal"/>
+      <w:lvlText w:val="%8."/>
+      <w:lvlJc w:val="start"/>
+      <w:pPr>
+        <w:tabs>
+          <w:tab w:val="num" w:pos="5672"/>
+        </w:tabs>
+        <w:ind w:start="5672" w:hanging="283"/>
+      </w:pPr>
+      <w:rPr/>
+    </w:lvl>
+    <w:lvl w:ilvl="8">
+      <w:start w:val="1"/>
+      <w:numFmt w:val="decimal"/>
+      <w:lvlText w:val="%9."/>
+      <w:lvlJc w:val="start"/>
+      <w:pPr>
+        <w:tabs>
+          <w:tab w:val="num" w:pos="6381"/>
+        </w:tabs>
+        <w:ind w:start="6381" w:hanging="283"/>
+      </w:pPr>
+      <w:rPr/>
+    </w:lvl>
+  </w:abstractNum>
+  <w:abstractNum w:abstractNumId="9">
+    <w:lvl w:ilvl="0">
+      <w:start w:val="1"/>
+      <w:numFmt w:val="decimal"/>
+      <w:lvlText w:val="%1."/>
+      <w:lvlJc w:val="start"/>
+      <w:pPr>
+        <w:tabs>
+          <w:tab w:val="num" w:pos="709"/>
+        </w:tabs>
+        <w:ind w:start="709" w:hanging="283"/>
+      </w:pPr>
+      <w:rPr/>
+    </w:lvl>
+    <w:lvl w:ilvl="1">
+      <w:start w:val="1"/>
+      <w:numFmt w:val="decimal"/>
+      <w:lvlText w:val="%2."/>
+      <w:lvlJc w:val="start"/>
+      <w:pPr>
+        <w:tabs>
+          <w:tab w:val="num" w:pos="1418"/>
+        </w:tabs>
+        <w:ind w:start="1418" w:hanging="283"/>
+      </w:pPr>
+      <w:rPr/>
+    </w:lvl>
+    <w:lvl w:ilvl="2">
+      <w:start w:val="1"/>
+      <w:numFmt w:val="decimal"/>
+      <w:lvlText w:val="%3."/>
+      <w:lvlJc w:val="start"/>
+      <w:pPr>
+        <w:tabs>
+          <w:tab w:val="num" w:pos="2127"/>
+        </w:tabs>
+        <w:ind w:start="2127" w:hanging="283"/>
+      </w:pPr>
+      <w:rPr/>
+    </w:lvl>
+    <w:lvl w:ilvl="3">
+      <w:start w:val="1"/>
+      <w:numFmt w:val="decimal"/>
+      <w:lvlText w:val="%4."/>
+      <w:lvlJc w:val="start"/>
+      <w:pPr>
+        <w:tabs>
+          <w:tab w:val="num" w:pos="2836"/>
+        </w:tabs>
+        <w:ind w:start="2836" w:hanging="283"/>
+      </w:pPr>
+      <w:rPr/>
+    </w:lvl>
+    <w:lvl w:ilvl="4">
+      <w:start w:val="1"/>
+      <w:numFmt w:val="decimal"/>
+      <w:lvlText w:val="%5."/>
+      <w:lvlJc w:val="start"/>
+      <w:pPr>
+        <w:tabs>
+          <w:tab w:val="num" w:pos="3545"/>
+        </w:tabs>
+        <w:ind w:start="3545" w:hanging="283"/>
+      </w:pPr>
+      <w:rPr/>
+    </w:lvl>
+    <w:lvl w:ilvl="5">
+      <w:start w:val="1"/>
+      <w:numFmt w:val="decimal"/>
+      <w:lvlText w:val="%6."/>
+      <w:lvlJc w:val="start"/>
+      <w:pPr>
+        <w:tabs>
+          <w:tab w:val="num" w:pos="4254"/>
+        </w:tabs>
+        <w:ind w:start="4254" w:hanging="283"/>
+      </w:pPr>
+      <w:rPr/>
+    </w:lvl>
+    <w:lvl w:ilvl="6">
+      <w:start w:val="1"/>
+      <w:numFmt w:val="decimal"/>
+      <w:lvlText w:val="%7."/>
+      <w:lvlJc w:val="start"/>
+      <w:pPr>
+        <w:tabs>
+          <w:tab w:val="num" w:pos="4963"/>
+        </w:tabs>
+        <w:ind w:start="4963" w:hanging="283"/>
+      </w:pPr>
+      <w:rPr/>
+    </w:lvl>
+    <w:lvl w:ilvl="7">
+      <w:start w:val="1"/>
+      <w:numFmt w:val="decimal"/>
+      <w:lvlText w:val="%8."/>
+      <w:lvlJc w:val="start"/>
+      <w:pPr>
+        <w:tabs>
+          <w:tab w:val="num" w:pos="5672"/>
+        </w:tabs>
+        <w:ind w:start="5672" w:hanging="283"/>
+      </w:pPr>
+      <w:rPr/>
+    </w:lvl>
+    <w:lvl w:ilvl="8">
+      <w:start w:val="1"/>
+      <w:numFmt w:val="decimal"/>
+      <w:lvlText w:val="%9."/>
+      <w:lvlJc w:val="start"/>
+      <w:pPr>
+        <w:tabs>
+          <w:tab w:val="num" w:pos="6381"/>
+        </w:tabs>
+        <w:ind w:start="6381" w:hanging="283"/>
+      </w:pPr>
+      <w:rPr/>
+    </w:lvl>
+  </w:abstractNum>
+  <w:abstractNum w:abstractNumId="10">
+    <w:lvl w:ilvl="0">
+      <w:start w:val="1"/>
+      <w:numFmt w:val="decimal"/>
+      <w:lvlText w:val="%1."/>
+      <w:lvlJc w:val="start"/>
+      <w:pPr>
+        <w:tabs>
+          <w:tab w:val="num" w:pos="709"/>
+        </w:tabs>
+        <w:ind w:start="709" w:hanging="283"/>
+      </w:pPr>
+      <w:rPr/>
+    </w:lvl>
+    <w:lvl w:ilvl="1">
+      <w:start w:val="1"/>
+      <w:numFmt w:val="decimal"/>
+      <w:lvlText w:val="%2."/>
+      <w:lvlJc w:val="start"/>
+      <w:pPr>
+        <w:tabs>
+          <w:tab w:val="num" w:pos="1418"/>
+        </w:tabs>
+        <w:ind w:start="1418" w:hanging="283"/>
+      </w:pPr>
+      <w:rPr/>
+    </w:lvl>
+    <w:lvl w:ilvl="2">
+      <w:start w:val="1"/>
+      <w:numFmt w:val="decimal"/>
+      <w:lvlText w:val="%3."/>
+      <w:lvlJc w:val="start"/>
+      <w:pPr>
+        <w:tabs>
+          <w:tab w:val="num" w:pos="2127"/>
+        </w:tabs>
+        <w:ind w:start="2127" w:hanging="283"/>
+      </w:pPr>
+      <w:rPr/>
+    </w:lvl>
+    <w:lvl w:ilvl="3">
+      <w:start w:val="1"/>
+      <w:numFmt w:val="decimal"/>
+      <w:lvlText w:val="%4."/>
+      <w:lvlJc w:val="start"/>
+      <w:pPr>
+        <w:tabs>
+          <w:tab w:val="num" w:pos="2836"/>
+        </w:tabs>
+        <w:ind w:start="2836" w:hanging="283"/>
+      </w:pPr>
+      <w:rPr/>
+    </w:lvl>
+    <w:lvl w:ilvl="4">
+      <w:start w:val="1"/>
+      <w:numFmt w:val="decimal"/>
+      <w:lvlText w:val="%5."/>
+      <w:lvlJc w:val="start"/>
+      <w:pPr>
+        <w:tabs>
+          <w:tab w:val="num" w:pos="3545"/>
+        </w:tabs>
+        <w:ind w:start="3545" w:hanging="283"/>
+      </w:pPr>
+      <w:rPr/>
+    </w:lvl>
+    <w:lvl w:ilvl="5">
+      <w:start w:val="1"/>
+      <w:numFmt w:val="decimal"/>
+      <w:lvlText w:val="%6."/>
+      <w:lvlJc w:val="start"/>
+      <w:pPr>
+        <w:tabs>
+          <w:tab w:val="num" w:pos="4254"/>
+        </w:tabs>
+        <w:ind w:start="4254" w:hanging="283"/>
+      </w:pPr>
+      <w:rPr/>
+    </w:lvl>
+    <w:lvl w:ilvl="6">
+      <w:start w:val="1"/>
+      <w:numFmt w:val="decimal"/>
+      <w:lvlText w:val="%7."/>
+      <w:lvlJc w:val="start"/>
+      <w:pPr>
+        <w:tabs>
+          <w:tab w:val="num" w:pos="4963"/>
+        </w:tabs>
+        <w:ind w:start="4963" w:hanging="283"/>
+      </w:pPr>
+      <w:rPr/>
+    </w:lvl>
+    <w:lvl w:ilvl="7">
+      <w:start w:val="1"/>
+      <w:numFmt w:val="decimal"/>
+      <w:lvlText w:val="%8."/>
+      <w:lvlJc w:val="start"/>
+      <w:pPr>
+        <w:tabs>
+          <w:tab w:val="num" w:pos="5672"/>
+        </w:tabs>
+        <w:ind w:start="5672" w:hanging="283"/>
+      </w:pPr>
+      <w:rPr/>
+    </w:lvl>
+    <w:lvl w:ilvl="8">
+      <w:start w:val="1"/>
+      <w:numFmt w:val="decimal"/>
+      <w:lvlText w:val="%9."/>
+      <w:lvlJc w:val="start"/>
+      <w:pPr>
+        <w:tabs>
+          <w:tab w:val="num" w:pos="6381"/>
+        </w:tabs>
+        <w:ind w:start="6381" w:hanging="283"/>
+      </w:pPr>
+      <w:rPr/>
+    </w:lvl>
+  </w:abstractNum>
+  <w:abstractNum w:abstractNumId="11">
+    <w:lvl w:ilvl="0">
+      <w:start w:val="1"/>
+      <w:numFmt w:val="decimal"/>
+      <w:lvlText w:val="%1."/>
+      <w:lvlJc w:val="start"/>
+      <w:pPr>
+        <w:tabs>
+          <w:tab w:val="num" w:pos="709"/>
+        </w:tabs>
+        <w:ind w:start="709" w:hanging="283"/>
+      </w:pPr>
+      <w:rPr/>
+    </w:lvl>
+    <w:lvl w:ilvl="1">
+      <w:start w:val="1"/>
+      <w:numFmt w:val="decimal"/>
+      <w:lvlText w:val="%2."/>
+      <w:lvlJc w:val="start"/>
+      <w:pPr>
+        <w:tabs>
+          <w:tab w:val="num" w:pos="1418"/>
+        </w:tabs>
+        <w:ind w:start="1418" w:hanging="283"/>
+      </w:pPr>
+      <w:rPr/>
+    </w:lvl>
+    <w:lvl w:ilvl="2">
+      <w:start w:val="1"/>
+      <w:numFmt w:val="decimal"/>
+      <w:lvlText w:val="%3."/>
+      <w:lvlJc w:val="start"/>
+      <w:pPr>
+        <w:tabs>
+          <w:tab w:val="num" w:pos="2127"/>
+        </w:tabs>
+        <w:ind w:start="2127" w:hanging="283"/>
+      </w:pPr>
+      <w:rPr/>
+    </w:lvl>
+    <w:lvl w:ilvl="3">
+      <w:start w:val="1"/>
+      <w:numFmt w:val="decimal"/>
+      <w:lvlText w:val="%4."/>
+      <w:lvlJc w:val="start"/>
+      <w:pPr>
+        <w:tabs>
+          <w:tab w:val="num" w:pos="2836"/>
+        </w:tabs>
+        <w:ind w:start="2836" w:hanging="283"/>
+      </w:pPr>
+      <w:rPr/>
+    </w:lvl>
+    <w:lvl w:ilvl="4">
+      <w:start w:val="1"/>
+      <w:numFmt w:val="decimal"/>
+      <w:lvlText w:val="%5."/>
+      <w:lvlJc w:val="start"/>
+      <w:pPr>
+        <w:tabs>
+          <w:tab w:val="num" w:pos="3545"/>
+        </w:tabs>
+        <w:ind w:start="3545" w:hanging="283"/>
+      </w:pPr>
+      <w:rPr/>
+    </w:lvl>
+    <w:lvl w:ilvl="5">
+      <w:start w:val="1"/>
+      <w:numFmt w:val="decimal"/>
+      <w:lvlText w:val="%6."/>
+      <w:lvlJc w:val="start"/>
+      <w:pPr>
+        <w:tabs>
+          <w:tab w:val="num" w:pos="4254"/>
+        </w:tabs>
+        <w:ind w:start="4254" w:hanging="283"/>
+      </w:pPr>
+      <w:rPr/>
+    </w:lvl>
+    <w:lvl w:ilvl="6">
+      <w:start w:val="1"/>
+      <w:numFmt w:val="decimal"/>
+      <w:lvlText w:val="%7."/>
+      <w:lvlJc w:val="start"/>
+      <w:pPr>
+        <w:tabs>
+          <w:tab w:val="num" w:pos="4963"/>
+        </w:tabs>
+        <w:ind w:start="4963" w:hanging="283"/>
+      </w:pPr>
+      <w:rPr/>
+    </w:lvl>
+    <w:lvl w:ilvl="7">
+      <w:start w:val="1"/>
+      <w:numFmt w:val="decimal"/>
+      <w:lvlText w:val="%8."/>
+      <w:lvlJc w:val="start"/>
+      <w:pPr>
+        <w:tabs>
+          <w:tab w:val="num" w:pos="5672"/>
+        </w:tabs>
+        <w:ind w:start="5672" w:hanging="283"/>
+      </w:pPr>
+      <w:rPr/>
+    </w:lvl>
+    <w:lvl w:ilvl="8">
+      <w:start w:val="1"/>
+      <w:numFmt w:val="decimal"/>
+      <w:lvlText w:val="%9."/>
+      <w:lvlJc w:val="start"/>
+      <w:pPr>
+        <w:tabs>
+          <w:tab w:val="num" w:pos="6381"/>
+        </w:tabs>
+        <w:ind w:start="6381" w:hanging="283"/>
+      </w:pPr>
+      <w:rPr/>
+    </w:lvl>
+  </w:abstractNum>
+  <w:abstractNum w:abstractNumId="12">
+    <w:lvl w:ilvl="0">
+      <w:start w:val="1"/>
+      <w:numFmt w:val="decimal"/>
+      <w:lvlText w:val="%1."/>
+      <w:lvlJc w:val="start"/>
+      <w:pPr>
+        <w:tabs>
+          <w:tab w:val="num" w:pos="709"/>
+        </w:tabs>
+        <w:ind w:start="709" w:hanging="283"/>
+      </w:pPr>
+      <w:rPr/>
+    </w:lvl>
+    <w:lvl w:ilvl="1">
+      <w:start w:val="1"/>
+      <w:numFmt w:val="decimal"/>
+      <w:lvlText w:val="%2."/>
+      <w:lvlJc w:val="start"/>
+      <w:pPr>
+        <w:tabs>
+          <w:tab w:val="num" w:pos="1418"/>
+        </w:tabs>
+        <w:ind w:start="1418" w:hanging="283"/>
+      </w:pPr>
+      <w:rPr/>
+    </w:lvl>
+    <w:lvl w:ilvl="2">
+      <w:start w:val="1"/>
+      <w:numFmt w:val="decimal"/>
+      <w:lvlText w:val="%3."/>
+      <w:lvlJc w:val="start"/>
+      <w:pPr>
+        <w:tabs>
+          <w:tab w:val="num" w:pos="2127"/>
+        </w:tabs>
+        <w:ind w:start="2127" w:hanging="283"/>
+      </w:pPr>
+      <w:rPr/>
+    </w:lvl>
+    <w:lvl w:ilvl="3">
+      <w:start w:val="1"/>
+      <w:numFmt w:val="decimal"/>
+      <w:lvlText w:val="%4."/>
+      <w:lvlJc w:val="start"/>
+      <w:pPr>
+        <w:tabs>
+          <w:tab w:val="num" w:pos="2836"/>
+        </w:tabs>
+        <w:ind w:start="2836" w:hanging="283"/>
+      </w:pPr>
+      <w:rPr/>
+    </w:lvl>
+    <w:lvl w:ilvl="4">
+      <w:start w:val="1"/>
+      <w:numFmt w:val="decimal"/>
+      <w:lvlText w:val="%5."/>
+      <w:lvlJc w:val="start"/>
+      <w:pPr>
+        <w:tabs>
+          <w:tab w:val="num" w:pos="3545"/>
+        </w:tabs>
+        <w:ind w:start="3545" w:hanging="283"/>
+      </w:pPr>
+      <w:rPr/>
+    </w:lvl>
+    <w:lvl w:ilvl="5">
+      <w:start w:val="1"/>
+      <w:numFmt w:val="decimal"/>
+      <w:lvlText w:val="%6."/>
+      <w:lvlJc w:val="start"/>
+      <w:pPr>
+        <w:tabs>
+          <w:tab w:val="num" w:pos="4254"/>
+        </w:tabs>
+        <w:ind w:start="4254" w:hanging="283"/>
+      </w:pPr>
+      <w:rPr/>
+    </w:lvl>
+    <w:lvl w:ilvl="6">
+      <w:start w:val="1"/>
+      <w:numFmt w:val="decimal"/>
+      <w:lvlText w:val="%7."/>
+      <w:lvlJc w:val="start"/>
+      <w:pPr>
+        <w:tabs>
+          <w:tab w:val="num" w:pos="4963"/>
+        </w:tabs>
+        <w:ind w:start="4963" w:hanging="283"/>
+      </w:pPr>
+      <w:rPr/>
+    </w:lvl>
+    <w:lvl w:ilvl="7">
+      <w:start w:val="1"/>
+      <w:numFmt w:val="decimal"/>
+      <w:lvlText w:val="%8."/>
+      <w:lvlJc w:val="start"/>
+      <w:pPr>
+        <w:tabs>
+          <w:tab w:val="num" w:pos="5672"/>
+        </w:tabs>
+        <w:ind w:start="5672" w:hanging="283"/>
+      </w:pPr>
+      <w:rPr/>
+    </w:lvl>
+    <w:lvl w:ilvl="8">
+      <w:start w:val="1"/>
+      <w:numFmt w:val="decimal"/>
+      <w:lvlText w:val="%9."/>
+      <w:lvlJc w:val="start"/>
+      <w:pPr>
+        <w:tabs>
+          <w:tab w:val="num" w:pos="6381"/>
+        </w:tabs>
+        <w:ind w:start="6381" w:hanging="283"/>
+      </w:pPr>
+      <w:rPr/>
+    </w:lvl>
+  </w:abstractNum>
+  <w:abstractNum w:abstractNumId="13">
+    <w:lvl w:ilvl="0">
+      <w:start w:val="1"/>
+      <w:numFmt w:val="decimal"/>
+      <w:lvlText w:val="%1."/>
+      <w:lvlJc w:val="start"/>
+      <w:pPr>
+        <w:tabs>
+          <w:tab w:val="num" w:pos="709"/>
+        </w:tabs>
+        <w:ind w:start="709" w:hanging="283"/>
+      </w:pPr>
+      <w:rPr/>
+    </w:lvl>
+    <w:lvl w:ilvl="1">
+      <w:start w:val="1"/>
+      <w:numFmt w:val="decimal"/>
+      <w:lvlText w:val="%2."/>
+      <w:lvlJc w:val="start"/>
+      <w:pPr>
+        <w:tabs>
+          <w:tab w:val="num" w:pos="1418"/>
+        </w:tabs>
+        <w:ind w:start="1418" w:hanging="283"/>
+      </w:pPr>
+      <w:rPr/>
+    </w:lvl>
+    <w:lvl w:ilvl="2">
+      <w:start w:val="1"/>
+      <w:numFmt w:val="decimal"/>
+      <w:lvlText w:val="%3."/>
+      <w:lvlJc w:val="start"/>
+      <w:pPr>
+        <w:tabs>
+          <w:tab w:val="num" w:pos="2127"/>
+        </w:tabs>
+        <w:ind w:start="2127" w:hanging="283"/>
+      </w:pPr>
+      <w:rPr/>
+    </w:lvl>
+    <w:lvl w:ilvl="3">
+      <w:start w:val="1"/>
+      <w:numFmt w:val="decimal"/>
+      <w:lvlText w:val="%4."/>
+      <w:lvlJc w:val="start"/>
+      <w:pPr>
+        <w:tabs>
+          <w:tab w:val="num" w:pos="2836"/>
+        </w:tabs>
+        <w:ind w:start="2836" w:hanging="283"/>
+      </w:pPr>
+      <w:rPr/>
+    </w:lvl>
+    <w:lvl w:ilvl="4">
+      <w:start w:val="1"/>
+      <w:numFmt w:val="decimal"/>
+      <w:lvlText w:val="%5."/>
+      <w:lvlJc w:val="start"/>
+      <w:pPr>
+        <w:tabs>
+          <w:tab w:val="num" w:pos="3545"/>
+        </w:tabs>
+        <w:ind w:start="3545" w:hanging="283"/>
+      </w:pPr>
+      <w:rPr/>
+    </w:lvl>
+    <w:lvl w:ilvl="5">
+      <w:start w:val="1"/>
+      <w:numFmt w:val="decimal"/>
+      <w:lvlText w:val="%6."/>
+      <w:lvlJc w:val="start"/>
+      <w:pPr>
+        <w:tabs>
+          <w:tab w:val="num" w:pos="4254"/>
+        </w:tabs>
+        <w:ind w:start="4254" w:hanging="283"/>
+      </w:pPr>
+      <w:rPr/>
+    </w:lvl>
+    <w:lvl w:ilvl="6">
+      <w:start w:val="1"/>
+      <w:numFmt w:val="decimal"/>
+      <w:lvlText w:val="%7."/>
+      <w:lvlJc w:val="start"/>
+      <w:pPr>
+        <w:tabs>
+          <w:tab w:val="num" w:pos="4963"/>
+        </w:tabs>
+        <w:ind w:start="4963" w:hanging="283"/>
+      </w:pPr>
+      <w:rPr/>
+    </w:lvl>
+    <w:lvl w:ilvl="7">
+      <w:start w:val="1"/>
+      <w:numFmt w:val="decimal"/>
+      <w:lvlText w:val="%8."/>
+      <w:lvlJc w:val="start"/>
+      <w:pPr>
+        <w:tabs>
+          <w:tab w:val="num" w:pos="5672"/>
+        </w:tabs>
+        <w:ind w:start="5672" w:hanging="283"/>
+      </w:pPr>
+      <w:rPr/>
+    </w:lvl>
+    <w:lvl w:ilvl="8">
+      <w:start w:val="1"/>
+      <w:numFmt w:val="decimal"/>
+      <w:lvlText w:val="%9."/>
+      <w:lvlJc w:val="start"/>
+      <w:pPr>
+        <w:tabs>
+          <w:tab w:val="num" w:pos="6381"/>
+        </w:tabs>
+        <w:ind w:start="6381" w:hanging="283"/>
+      </w:pPr>
+      <w:rPr/>
+    </w:lvl>
+  </w:abstractNum>
+  <w:abstractNum w:abstractNumId="14">
+    <w:lvl w:ilvl="0">
+      <w:start w:val="1"/>
       <w:numFmt w:val="none"/>
       <w:suff w:val="nothing"/>
       <w:lvlText w:val=""/>
@@ -5037,1571 +6640,6 @@
         </w:tabs>
         <w:ind w:start="0" w:hanging="0"/>
       </w:pPr>
-    </w:lvl>
-  </w:abstractNum>
-  <w:abstractNum w:abstractNumId="2">
-    <w:lvl w:ilvl="0">
-      <w:start w:val="1"/>
-      <w:numFmt w:val="bullet"/>
-      <w:lvlText w:val=""/>
-      <w:lvlJc w:val="start"/>
-      <w:pPr>
-        <w:tabs>
-          <w:tab w:val="num" w:pos="720"/>
-        </w:tabs>
-        <w:ind w:start="720" w:hanging="360"/>
-      </w:pPr>
-      <w:rPr>
-        <w:rFonts w:ascii="Symbol" w:hAnsi="Symbol" w:cs="Symbol" w:hint="default"/>
-      </w:rPr>
-    </w:lvl>
-    <w:lvl w:ilvl="1">
-      <w:start w:val="1"/>
-      <w:numFmt w:val="bullet"/>
-      <w:lvlText w:val="◦"/>
-      <w:lvlJc w:val="start"/>
-      <w:pPr>
-        <w:tabs>
-          <w:tab w:val="num" w:pos="1080"/>
-        </w:tabs>
-        <w:ind w:start="1080" w:hanging="360"/>
-      </w:pPr>
-      <w:rPr>
-        <w:rFonts w:ascii="OpenSymbol" w:hAnsi="OpenSymbol" w:cs="OpenSymbol" w:hint="default"/>
-      </w:rPr>
-    </w:lvl>
-    <w:lvl w:ilvl="2">
-      <w:start w:val="1"/>
-      <w:numFmt w:val="bullet"/>
-      <w:lvlText w:val="▪"/>
-      <w:lvlJc w:val="start"/>
-      <w:pPr>
-        <w:tabs>
-          <w:tab w:val="num" w:pos="1440"/>
-        </w:tabs>
-        <w:ind w:start="1440" w:hanging="360"/>
-      </w:pPr>
-      <w:rPr>
-        <w:rFonts w:ascii="OpenSymbol" w:hAnsi="OpenSymbol" w:cs="OpenSymbol" w:hint="default"/>
-      </w:rPr>
-    </w:lvl>
-    <w:lvl w:ilvl="3">
-      <w:start w:val="1"/>
-      <w:numFmt w:val="bullet"/>
-      <w:lvlText w:val=""/>
-      <w:lvlJc w:val="start"/>
-      <w:pPr>
-        <w:tabs>
-          <w:tab w:val="num" w:pos="1800"/>
-        </w:tabs>
-        <w:ind w:start="1800" w:hanging="360"/>
-      </w:pPr>
-      <w:rPr>
-        <w:rFonts w:ascii="Symbol" w:hAnsi="Symbol" w:cs="Symbol" w:hint="default"/>
-      </w:rPr>
-    </w:lvl>
-    <w:lvl w:ilvl="4">
-      <w:start w:val="1"/>
-      <w:numFmt w:val="bullet"/>
-      <w:lvlText w:val="◦"/>
-      <w:lvlJc w:val="start"/>
-      <w:pPr>
-        <w:tabs>
-          <w:tab w:val="num" w:pos="2160"/>
-        </w:tabs>
-        <w:ind w:start="2160" w:hanging="360"/>
-      </w:pPr>
-      <w:rPr>
-        <w:rFonts w:ascii="OpenSymbol" w:hAnsi="OpenSymbol" w:cs="OpenSymbol" w:hint="default"/>
-      </w:rPr>
-    </w:lvl>
-    <w:lvl w:ilvl="5">
-      <w:start w:val="1"/>
-      <w:numFmt w:val="bullet"/>
-      <w:lvlText w:val="▪"/>
-      <w:lvlJc w:val="start"/>
-      <w:pPr>
-        <w:tabs>
-          <w:tab w:val="num" w:pos="2520"/>
-        </w:tabs>
-        <w:ind w:start="2520" w:hanging="360"/>
-      </w:pPr>
-      <w:rPr>
-        <w:rFonts w:ascii="OpenSymbol" w:hAnsi="OpenSymbol" w:cs="OpenSymbol" w:hint="default"/>
-      </w:rPr>
-    </w:lvl>
-    <w:lvl w:ilvl="6">
-      <w:start w:val="1"/>
-      <w:numFmt w:val="bullet"/>
-      <w:lvlText w:val=""/>
-      <w:lvlJc w:val="start"/>
-      <w:pPr>
-        <w:tabs>
-          <w:tab w:val="num" w:pos="2880"/>
-        </w:tabs>
-        <w:ind w:start="2880" w:hanging="360"/>
-      </w:pPr>
-      <w:rPr>
-        <w:rFonts w:ascii="Symbol" w:hAnsi="Symbol" w:cs="Symbol" w:hint="default"/>
-      </w:rPr>
-    </w:lvl>
-    <w:lvl w:ilvl="7">
-      <w:start w:val="1"/>
-      <w:numFmt w:val="bullet"/>
-      <w:lvlText w:val="◦"/>
-      <w:lvlJc w:val="start"/>
-      <w:pPr>
-        <w:tabs>
-          <w:tab w:val="num" w:pos="3240"/>
-        </w:tabs>
-        <w:ind w:start="3240" w:hanging="360"/>
-      </w:pPr>
-      <w:rPr>
-        <w:rFonts w:ascii="OpenSymbol" w:hAnsi="OpenSymbol" w:cs="OpenSymbol" w:hint="default"/>
-      </w:rPr>
-    </w:lvl>
-    <w:lvl w:ilvl="8">
-      <w:start w:val="1"/>
-      <w:numFmt w:val="bullet"/>
-      <w:lvlText w:val="▪"/>
-      <w:lvlJc w:val="start"/>
-      <w:pPr>
-        <w:tabs>
-          <w:tab w:val="num" w:pos="3600"/>
-        </w:tabs>
-        <w:ind w:start="3600" w:hanging="360"/>
-      </w:pPr>
-      <w:rPr>
-        <w:rFonts w:ascii="OpenSymbol" w:hAnsi="OpenSymbol" w:cs="OpenSymbol" w:hint="default"/>
-      </w:rPr>
-    </w:lvl>
-  </w:abstractNum>
-  <w:abstractNum w:abstractNumId="3">
-    <w:lvl w:ilvl="0">
-      <w:start w:val="1"/>
-      <w:numFmt w:val="decimal"/>
-      <w:lvlText w:val="%1."/>
-      <w:lvlJc w:val="start"/>
-      <w:pPr>
-        <w:tabs>
-          <w:tab w:val="num" w:pos="709"/>
-        </w:tabs>
-        <w:ind w:start="709" w:hanging="283"/>
-      </w:pPr>
-      <w:rPr/>
-    </w:lvl>
-    <w:lvl w:ilvl="1">
-      <w:start w:val="1"/>
-      <w:numFmt w:val="decimal"/>
-      <w:lvlText w:val="%2."/>
-      <w:lvlJc w:val="start"/>
-      <w:pPr>
-        <w:tabs>
-          <w:tab w:val="num" w:pos="1418"/>
-        </w:tabs>
-        <w:ind w:start="1418" w:hanging="283"/>
-      </w:pPr>
-      <w:rPr/>
-    </w:lvl>
-    <w:lvl w:ilvl="2">
-      <w:start w:val="1"/>
-      <w:numFmt w:val="decimal"/>
-      <w:lvlText w:val="%3."/>
-      <w:lvlJc w:val="start"/>
-      <w:pPr>
-        <w:tabs>
-          <w:tab w:val="num" w:pos="2127"/>
-        </w:tabs>
-        <w:ind w:start="2127" w:hanging="283"/>
-      </w:pPr>
-      <w:rPr/>
-    </w:lvl>
-    <w:lvl w:ilvl="3">
-      <w:start w:val="1"/>
-      <w:numFmt w:val="decimal"/>
-      <w:lvlText w:val="%4."/>
-      <w:lvlJc w:val="start"/>
-      <w:pPr>
-        <w:tabs>
-          <w:tab w:val="num" w:pos="2836"/>
-        </w:tabs>
-        <w:ind w:start="2836" w:hanging="283"/>
-      </w:pPr>
-      <w:rPr/>
-    </w:lvl>
-    <w:lvl w:ilvl="4">
-      <w:start w:val="1"/>
-      <w:numFmt w:val="decimal"/>
-      <w:lvlText w:val="%5."/>
-      <w:lvlJc w:val="start"/>
-      <w:pPr>
-        <w:tabs>
-          <w:tab w:val="num" w:pos="3545"/>
-        </w:tabs>
-        <w:ind w:start="3545" w:hanging="283"/>
-      </w:pPr>
-      <w:rPr/>
-    </w:lvl>
-    <w:lvl w:ilvl="5">
-      <w:start w:val="1"/>
-      <w:numFmt w:val="decimal"/>
-      <w:lvlText w:val="%6."/>
-      <w:lvlJc w:val="start"/>
-      <w:pPr>
-        <w:tabs>
-          <w:tab w:val="num" w:pos="4254"/>
-        </w:tabs>
-        <w:ind w:start="4254" w:hanging="283"/>
-      </w:pPr>
-      <w:rPr/>
-    </w:lvl>
-    <w:lvl w:ilvl="6">
-      <w:start w:val="1"/>
-      <w:numFmt w:val="decimal"/>
-      <w:lvlText w:val="%7."/>
-      <w:lvlJc w:val="start"/>
-      <w:pPr>
-        <w:tabs>
-          <w:tab w:val="num" w:pos="4963"/>
-        </w:tabs>
-        <w:ind w:start="4963" w:hanging="283"/>
-      </w:pPr>
-      <w:rPr/>
-    </w:lvl>
-    <w:lvl w:ilvl="7">
-      <w:start w:val="1"/>
-      <w:numFmt w:val="decimal"/>
-      <w:lvlText w:val="%8."/>
-      <w:lvlJc w:val="start"/>
-      <w:pPr>
-        <w:tabs>
-          <w:tab w:val="num" w:pos="5672"/>
-        </w:tabs>
-        <w:ind w:start="5672" w:hanging="283"/>
-      </w:pPr>
-      <w:rPr/>
-    </w:lvl>
-    <w:lvl w:ilvl="8">
-      <w:start w:val="1"/>
-      <w:numFmt w:val="decimal"/>
-      <w:lvlText w:val="%9."/>
-      <w:lvlJc w:val="start"/>
-      <w:pPr>
-        <w:tabs>
-          <w:tab w:val="num" w:pos="6381"/>
-        </w:tabs>
-        <w:ind w:start="6381" w:hanging="283"/>
-      </w:pPr>
-      <w:rPr/>
-    </w:lvl>
-  </w:abstractNum>
-  <w:abstractNum w:abstractNumId="4">
-    <w:lvl w:ilvl="0">
-      <w:start w:val="1"/>
-      <w:numFmt w:val="decimal"/>
-      <w:lvlText w:val="%1."/>
-      <w:lvlJc w:val="start"/>
-      <w:pPr>
-        <w:tabs>
-          <w:tab w:val="num" w:pos="709"/>
-        </w:tabs>
-        <w:ind w:start="709" w:hanging="283"/>
-      </w:pPr>
-      <w:rPr/>
-    </w:lvl>
-    <w:lvl w:ilvl="1">
-      <w:start w:val="1"/>
-      <w:numFmt w:val="decimal"/>
-      <w:lvlText w:val="%2."/>
-      <w:lvlJc w:val="start"/>
-      <w:pPr>
-        <w:tabs>
-          <w:tab w:val="num" w:pos="1418"/>
-        </w:tabs>
-        <w:ind w:start="1418" w:hanging="283"/>
-      </w:pPr>
-      <w:rPr/>
-    </w:lvl>
-    <w:lvl w:ilvl="2">
-      <w:start w:val="1"/>
-      <w:numFmt w:val="decimal"/>
-      <w:lvlText w:val="%3."/>
-      <w:lvlJc w:val="start"/>
-      <w:pPr>
-        <w:tabs>
-          <w:tab w:val="num" w:pos="2127"/>
-        </w:tabs>
-        <w:ind w:start="2127" w:hanging="283"/>
-      </w:pPr>
-      <w:rPr/>
-    </w:lvl>
-    <w:lvl w:ilvl="3">
-      <w:start w:val="1"/>
-      <w:numFmt w:val="decimal"/>
-      <w:lvlText w:val="%4."/>
-      <w:lvlJc w:val="start"/>
-      <w:pPr>
-        <w:tabs>
-          <w:tab w:val="num" w:pos="2836"/>
-        </w:tabs>
-        <w:ind w:start="2836" w:hanging="283"/>
-      </w:pPr>
-      <w:rPr/>
-    </w:lvl>
-    <w:lvl w:ilvl="4">
-      <w:start w:val="1"/>
-      <w:numFmt w:val="decimal"/>
-      <w:lvlText w:val="%5."/>
-      <w:lvlJc w:val="start"/>
-      <w:pPr>
-        <w:tabs>
-          <w:tab w:val="num" w:pos="3545"/>
-        </w:tabs>
-        <w:ind w:start="3545" w:hanging="283"/>
-      </w:pPr>
-      <w:rPr/>
-    </w:lvl>
-    <w:lvl w:ilvl="5">
-      <w:start w:val="1"/>
-      <w:numFmt w:val="decimal"/>
-      <w:lvlText w:val="%6."/>
-      <w:lvlJc w:val="start"/>
-      <w:pPr>
-        <w:tabs>
-          <w:tab w:val="num" w:pos="4254"/>
-        </w:tabs>
-        <w:ind w:start="4254" w:hanging="283"/>
-      </w:pPr>
-      <w:rPr/>
-    </w:lvl>
-    <w:lvl w:ilvl="6">
-      <w:start w:val="1"/>
-      <w:numFmt w:val="decimal"/>
-      <w:lvlText w:val="%7."/>
-      <w:lvlJc w:val="start"/>
-      <w:pPr>
-        <w:tabs>
-          <w:tab w:val="num" w:pos="4963"/>
-        </w:tabs>
-        <w:ind w:start="4963" w:hanging="283"/>
-      </w:pPr>
-      <w:rPr/>
-    </w:lvl>
-    <w:lvl w:ilvl="7">
-      <w:start w:val="1"/>
-      <w:numFmt w:val="decimal"/>
-      <w:lvlText w:val="%8."/>
-      <w:lvlJc w:val="start"/>
-      <w:pPr>
-        <w:tabs>
-          <w:tab w:val="num" w:pos="5672"/>
-        </w:tabs>
-        <w:ind w:start="5672" w:hanging="283"/>
-      </w:pPr>
-      <w:rPr/>
-    </w:lvl>
-    <w:lvl w:ilvl="8">
-      <w:start w:val="1"/>
-      <w:numFmt w:val="decimal"/>
-      <w:lvlText w:val="%9."/>
-      <w:lvlJc w:val="start"/>
-      <w:pPr>
-        <w:tabs>
-          <w:tab w:val="num" w:pos="6381"/>
-        </w:tabs>
-        <w:ind w:start="6381" w:hanging="283"/>
-      </w:pPr>
-      <w:rPr/>
-    </w:lvl>
-  </w:abstractNum>
-  <w:abstractNum w:abstractNumId="5">
-    <w:lvl w:ilvl="0">
-      <w:start w:val="1"/>
-      <w:numFmt w:val="decimal"/>
-      <w:lvlText w:val="%1."/>
-      <w:lvlJc w:val="start"/>
-      <w:pPr>
-        <w:tabs>
-          <w:tab w:val="num" w:pos="709"/>
-        </w:tabs>
-        <w:ind w:start="709" w:hanging="283"/>
-      </w:pPr>
-      <w:rPr/>
-    </w:lvl>
-    <w:lvl w:ilvl="1">
-      <w:start w:val="1"/>
-      <w:numFmt w:val="decimal"/>
-      <w:lvlText w:val="%2."/>
-      <w:lvlJc w:val="start"/>
-      <w:pPr>
-        <w:tabs>
-          <w:tab w:val="num" w:pos="1418"/>
-        </w:tabs>
-        <w:ind w:start="1418" w:hanging="283"/>
-      </w:pPr>
-      <w:rPr/>
-    </w:lvl>
-    <w:lvl w:ilvl="2">
-      <w:start w:val="1"/>
-      <w:numFmt w:val="decimal"/>
-      <w:lvlText w:val="%3."/>
-      <w:lvlJc w:val="start"/>
-      <w:pPr>
-        <w:tabs>
-          <w:tab w:val="num" w:pos="2127"/>
-        </w:tabs>
-        <w:ind w:start="2127" w:hanging="283"/>
-      </w:pPr>
-      <w:rPr/>
-    </w:lvl>
-    <w:lvl w:ilvl="3">
-      <w:start w:val="1"/>
-      <w:numFmt w:val="decimal"/>
-      <w:lvlText w:val="%4."/>
-      <w:lvlJc w:val="start"/>
-      <w:pPr>
-        <w:tabs>
-          <w:tab w:val="num" w:pos="2836"/>
-        </w:tabs>
-        <w:ind w:start="2836" w:hanging="283"/>
-      </w:pPr>
-      <w:rPr/>
-    </w:lvl>
-    <w:lvl w:ilvl="4">
-      <w:start w:val="1"/>
-      <w:numFmt w:val="decimal"/>
-      <w:lvlText w:val="%5."/>
-      <w:lvlJc w:val="start"/>
-      <w:pPr>
-        <w:tabs>
-          <w:tab w:val="num" w:pos="3545"/>
-        </w:tabs>
-        <w:ind w:start="3545" w:hanging="283"/>
-      </w:pPr>
-      <w:rPr/>
-    </w:lvl>
-    <w:lvl w:ilvl="5">
-      <w:start w:val="1"/>
-      <w:numFmt w:val="decimal"/>
-      <w:lvlText w:val="%6."/>
-      <w:lvlJc w:val="start"/>
-      <w:pPr>
-        <w:tabs>
-          <w:tab w:val="num" w:pos="4254"/>
-        </w:tabs>
-        <w:ind w:start="4254" w:hanging="283"/>
-      </w:pPr>
-      <w:rPr/>
-    </w:lvl>
-    <w:lvl w:ilvl="6">
-      <w:start w:val="1"/>
-      <w:numFmt w:val="decimal"/>
-      <w:lvlText w:val="%7."/>
-      <w:lvlJc w:val="start"/>
-      <w:pPr>
-        <w:tabs>
-          <w:tab w:val="num" w:pos="4963"/>
-        </w:tabs>
-        <w:ind w:start="4963" w:hanging="283"/>
-      </w:pPr>
-      <w:rPr/>
-    </w:lvl>
-    <w:lvl w:ilvl="7">
-      <w:start w:val="1"/>
-      <w:numFmt w:val="decimal"/>
-      <w:lvlText w:val="%8."/>
-      <w:lvlJc w:val="start"/>
-      <w:pPr>
-        <w:tabs>
-          <w:tab w:val="num" w:pos="5672"/>
-        </w:tabs>
-        <w:ind w:start="5672" w:hanging="283"/>
-      </w:pPr>
-      <w:rPr/>
-    </w:lvl>
-    <w:lvl w:ilvl="8">
-      <w:start w:val="1"/>
-      <w:numFmt w:val="decimal"/>
-      <w:lvlText w:val="%9."/>
-      <w:lvlJc w:val="start"/>
-      <w:pPr>
-        <w:tabs>
-          <w:tab w:val="num" w:pos="6381"/>
-        </w:tabs>
-        <w:ind w:start="6381" w:hanging="283"/>
-      </w:pPr>
-      <w:rPr/>
-    </w:lvl>
-  </w:abstractNum>
-  <w:abstractNum w:abstractNumId="6">
-    <w:lvl w:ilvl="0">
-      <w:start w:val="1"/>
-      <w:numFmt w:val="decimal"/>
-      <w:lvlText w:val="%1."/>
-      <w:lvlJc w:val="start"/>
-      <w:pPr>
-        <w:tabs>
-          <w:tab w:val="num" w:pos="709"/>
-        </w:tabs>
-        <w:ind w:start="709" w:hanging="283"/>
-      </w:pPr>
-      <w:rPr/>
-    </w:lvl>
-    <w:lvl w:ilvl="1">
-      <w:start w:val="1"/>
-      <w:numFmt w:val="decimal"/>
-      <w:lvlText w:val="%2."/>
-      <w:lvlJc w:val="start"/>
-      <w:pPr>
-        <w:tabs>
-          <w:tab w:val="num" w:pos="1418"/>
-        </w:tabs>
-        <w:ind w:start="1418" w:hanging="283"/>
-      </w:pPr>
-      <w:rPr/>
-    </w:lvl>
-    <w:lvl w:ilvl="2">
-      <w:start w:val="1"/>
-      <w:numFmt w:val="decimal"/>
-      <w:lvlText w:val="%3."/>
-      <w:lvlJc w:val="start"/>
-      <w:pPr>
-        <w:tabs>
-          <w:tab w:val="num" w:pos="2127"/>
-        </w:tabs>
-        <w:ind w:start="2127" w:hanging="283"/>
-      </w:pPr>
-      <w:rPr/>
-    </w:lvl>
-    <w:lvl w:ilvl="3">
-      <w:start w:val="1"/>
-      <w:numFmt w:val="decimal"/>
-      <w:lvlText w:val="%4."/>
-      <w:lvlJc w:val="start"/>
-      <w:pPr>
-        <w:tabs>
-          <w:tab w:val="num" w:pos="2836"/>
-        </w:tabs>
-        <w:ind w:start="2836" w:hanging="283"/>
-      </w:pPr>
-      <w:rPr/>
-    </w:lvl>
-    <w:lvl w:ilvl="4">
-      <w:start w:val="1"/>
-      <w:numFmt w:val="decimal"/>
-      <w:lvlText w:val="%5."/>
-      <w:lvlJc w:val="start"/>
-      <w:pPr>
-        <w:tabs>
-          <w:tab w:val="num" w:pos="3545"/>
-        </w:tabs>
-        <w:ind w:start="3545" w:hanging="283"/>
-      </w:pPr>
-      <w:rPr/>
-    </w:lvl>
-    <w:lvl w:ilvl="5">
-      <w:start w:val="1"/>
-      <w:numFmt w:val="decimal"/>
-      <w:lvlText w:val="%6."/>
-      <w:lvlJc w:val="start"/>
-      <w:pPr>
-        <w:tabs>
-          <w:tab w:val="num" w:pos="4254"/>
-        </w:tabs>
-        <w:ind w:start="4254" w:hanging="283"/>
-      </w:pPr>
-      <w:rPr/>
-    </w:lvl>
-    <w:lvl w:ilvl="6">
-      <w:start w:val="1"/>
-      <w:numFmt w:val="decimal"/>
-      <w:lvlText w:val="%7."/>
-      <w:lvlJc w:val="start"/>
-      <w:pPr>
-        <w:tabs>
-          <w:tab w:val="num" w:pos="4963"/>
-        </w:tabs>
-        <w:ind w:start="4963" w:hanging="283"/>
-      </w:pPr>
-      <w:rPr/>
-    </w:lvl>
-    <w:lvl w:ilvl="7">
-      <w:start w:val="1"/>
-      <w:numFmt w:val="decimal"/>
-      <w:lvlText w:val="%8."/>
-      <w:lvlJc w:val="start"/>
-      <w:pPr>
-        <w:tabs>
-          <w:tab w:val="num" w:pos="5672"/>
-        </w:tabs>
-        <w:ind w:start="5672" w:hanging="283"/>
-      </w:pPr>
-      <w:rPr/>
-    </w:lvl>
-    <w:lvl w:ilvl="8">
-      <w:start w:val="1"/>
-      <w:numFmt w:val="decimal"/>
-      <w:lvlText w:val="%9."/>
-      <w:lvlJc w:val="start"/>
-      <w:pPr>
-        <w:tabs>
-          <w:tab w:val="num" w:pos="6381"/>
-        </w:tabs>
-        <w:ind w:start="6381" w:hanging="283"/>
-      </w:pPr>
-      <w:rPr/>
-    </w:lvl>
-  </w:abstractNum>
-  <w:abstractNum w:abstractNumId="7">
-    <w:lvl w:ilvl="0">
-      <w:start w:val="1"/>
-      <w:numFmt w:val="decimal"/>
-      <w:lvlText w:val="%1."/>
-      <w:lvlJc w:val="start"/>
-      <w:pPr>
-        <w:tabs>
-          <w:tab w:val="num" w:pos="709"/>
-        </w:tabs>
-        <w:ind w:start="709" w:hanging="283"/>
-      </w:pPr>
-      <w:rPr/>
-    </w:lvl>
-    <w:lvl w:ilvl="1">
-      <w:start w:val="1"/>
-      <w:numFmt w:val="decimal"/>
-      <w:lvlText w:val="%2."/>
-      <w:lvlJc w:val="start"/>
-      <w:pPr>
-        <w:tabs>
-          <w:tab w:val="num" w:pos="1418"/>
-        </w:tabs>
-        <w:ind w:start="1418" w:hanging="283"/>
-      </w:pPr>
-      <w:rPr/>
-    </w:lvl>
-    <w:lvl w:ilvl="2">
-      <w:start w:val="1"/>
-      <w:numFmt w:val="decimal"/>
-      <w:lvlText w:val="%3."/>
-      <w:lvlJc w:val="start"/>
-      <w:pPr>
-        <w:tabs>
-          <w:tab w:val="num" w:pos="2127"/>
-        </w:tabs>
-        <w:ind w:start="2127" w:hanging="283"/>
-      </w:pPr>
-      <w:rPr/>
-    </w:lvl>
-    <w:lvl w:ilvl="3">
-      <w:start w:val="1"/>
-      <w:numFmt w:val="decimal"/>
-      <w:lvlText w:val="%4."/>
-      <w:lvlJc w:val="start"/>
-      <w:pPr>
-        <w:tabs>
-          <w:tab w:val="num" w:pos="2836"/>
-        </w:tabs>
-        <w:ind w:start="2836" w:hanging="283"/>
-      </w:pPr>
-      <w:rPr/>
-    </w:lvl>
-    <w:lvl w:ilvl="4">
-      <w:start w:val="1"/>
-      <w:numFmt w:val="decimal"/>
-      <w:lvlText w:val="%5."/>
-      <w:lvlJc w:val="start"/>
-      <w:pPr>
-        <w:tabs>
-          <w:tab w:val="num" w:pos="3545"/>
-        </w:tabs>
-        <w:ind w:start="3545" w:hanging="283"/>
-      </w:pPr>
-      <w:rPr/>
-    </w:lvl>
-    <w:lvl w:ilvl="5">
-      <w:start w:val="1"/>
-      <w:numFmt w:val="decimal"/>
-      <w:lvlText w:val="%6."/>
-      <w:lvlJc w:val="start"/>
-      <w:pPr>
-        <w:tabs>
-          <w:tab w:val="num" w:pos="4254"/>
-        </w:tabs>
-        <w:ind w:start="4254" w:hanging="283"/>
-      </w:pPr>
-      <w:rPr/>
-    </w:lvl>
-    <w:lvl w:ilvl="6">
-      <w:start w:val="1"/>
-      <w:numFmt w:val="decimal"/>
-      <w:lvlText w:val="%7."/>
-      <w:lvlJc w:val="start"/>
-      <w:pPr>
-        <w:tabs>
-          <w:tab w:val="num" w:pos="4963"/>
-        </w:tabs>
-        <w:ind w:start="4963" w:hanging="283"/>
-      </w:pPr>
-      <w:rPr/>
-    </w:lvl>
-    <w:lvl w:ilvl="7">
-      <w:start w:val="1"/>
-      <w:numFmt w:val="decimal"/>
-      <w:lvlText w:val="%8."/>
-      <w:lvlJc w:val="start"/>
-      <w:pPr>
-        <w:tabs>
-          <w:tab w:val="num" w:pos="5672"/>
-        </w:tabs>
-        <w:ind w:start="5672" w:hanging="283"/>
-      </w:pPr>
-      <w:rPr/>
-    </w:lvl>
-    <w:lvl w:ilvl="8">
-      <w:start w:val="1"/>
-      <w:numFmt w:val="decimal"/>
-      <w:lvlText w:val="%9."/>
-      <w:lvlJc w:val="start"/>
-      <w:pPr>
-        <w:tabs>
-          <w:tab w:val="num" w:pos="6381"/>
-        </w:tabs>
-        <w:ind w:start="6381" w:hanging="283"/>
-      </w:pPr>
-      <w:rPr/>
-    </w:lvl>
-  </w:abstractNum>
-  <w:abstractNum w:abstractNumId="8">
-    <w:lvl w:ilvl="0">
-      <w:start w:val="1"/>
-      <w:numFmt w:val="decimal"/>
-      <w:lvlText w:val="%1."/>
-      <w:lvlJc w:val="start"/>
-      <w:pPr>
-        <w:tabs>
-          <w:tab w:val="num" w:pos="709"/>
-        </w:tabs>
-        <w:ind w:start="709" w:hanging="283"/>
-      </w:pPr>
-      <w:rPr/>
-    </w:lvl>
-    <w:lvl w:ilvl="1">
-      <w:start w:val="1"/>
-      <w:numFmt w:val="decimal"/>
-      <w:lvlText w:val="%2."/>
-      <w:lvlJc w:val="start"/>
-      <w:pPr>
-        <w:tabs>
-          <w:tab w:val="num" w:pos="1418"/>
-        </w:tabs>
-        <w:ind w:start="1418" w:hanging="283"/>
-      </w:pPr>
-      <w:rPr/>
-    </w:lvl>
-    <w:lvl w:ilvl="2">
-      <w:start w:val="1"/>
-      <w:numFmt w:val="decimal"/>
-      <w:lvlText w:val="%3."/>
-      <w:lvlJc w:val="start"/>
-      <w:pPr>
-        <w:tabs>
-          <w:tab w:val="num" w:pos="2127"/>
-        </w:tabs>
-        <w:ind w:start="2127" w:hanging="283"/>
-      </w:pPr>
-      <w:rPr/>
-    </w:lvl>
-    <w:lvl w:ilvl="3">
-      <w:start w:val="1"/>
-      <w:numFmt w:val="decimal"/>
-      <w:lvlText w:val="%4."/>
-      <w:lvlJc w:val="start"/>
-      <w:pPr>
-        <w:tabs>
-          <w:tab w:val="num" w:pos="2836"/>
-        </w:tabs>
-        <w:ind w:start="2836" w:hanging="283"/>
-      </w:pPr>
-      <w:rPr/>
-    </w:lvl>
-    <w:lvl w:ilvl="4">
-      <w:start w:val="1"/>
-      <w:numFmt w:val="decimal"/>
-      <w:lvlText w:val="%5."/>
-      <w:lvlJc w:val="start"/>
-      <w:pPr>
-        <w:tabs>
-          <w:tab w:val="num" w:pos="3545"/>
-        </w:tabs>
-        <w:ind w:start="3545" w:hanging="283"/>
-      </w:pPr>
-      <w:rPr/>
-    </w:lvl>
-    <w:lvl w:ilvl="5">
-      <w:start w:val="1"/>
-      <w:numFmt w:val="decimal"/>
-      <w:lvlText w:val="%6."/>
-      <w:lvlJc w:val="start"/>
-      <w:pPr>
-        <w:tabs>
-          <w:tab w:val="num" w:pos="4254"/>
-        </w:tabs>
-        <w:ind w:start="4254" w:hanging="283"/>
-      </w:pPr>
-      <w:rPr/>
-    </w:lvl>
-    <w:lvl w:ilvl="6">
-      <w:start w:val="1"/>
-      <w:numFmt w:val="decimal"/>
-      <w:lvlText w:val="%7."/>
-      <w:lvlJc w:val="start"/>
-      <w:pPr>
-        <w:tabs>
-          <w:tab w:val="num" w:pos="4963"/>
-        </w:tabs>
-        <w:ind w:start="4963" w:hanging="283"/>
-      </w:pPr>
-      <w:rPr/>
-    </w:lvl>
-    <w:lvl w:ilvl="7">
-      <w:start w:val="1"/>
-      <w:numFmt w:val="decimal"/>
-      <w:lvlText w:val="%8."/>
-      <w:lvlJc w:val="start"/>
-      <w:pPr>
-        <w:tabs>
-          <w:tab w:val="num" w:pos="5672"/>
-        </w:tabs>
-        <w:ind w:start="5672" w:hanging="283"/>
-      </w:pPr>
-      <w:rPr/>
-    </w:lvl>
-    <w:lvl w:ilvl="8">
-      <w:start w:val="1"/>
-      <w:numFmt w:val="decimal"/>
-      <w:lvlText w:val="%9."/>
-      <w:lvlJc w:val="start"/>
-      <w:pPr>
-        <w:tabs>
-          <w:tab w:val="num" w:pos="6381"/>
-        </w:tabs>
-        <w:ind w:start="6381" w:hanging="283"/>
-      </w:pPr>
-      <w:rPr/>
-    </w:lvl>
-  </w:abstractNum>
-  <w:abstractNum w:abstractNumId="9">
-    <w:lvl w:ilvl="0">
-      <w:start w:val="1"/>
-      <w:numFmt w:val="decimal"/>
-      <w:lvlText w:val="%1."/>
-      <w:lvlJc w:val="start"/>
-      <w:pPr>
-        <w:tabs>
-          <w:tab w:val="num" w:pos="709"/>
-        </w:tabs>
-        <w:ind w:start="709" w:hanging="283"/>
-      </w:pPr>
-      <w:rPr/>
-    </w:lvl>
-    <w:lvl w:ilvl="1">
-      <w:start w:val="1"/>
-      <w:numFmt w:val="decimal"/>
-      <w:lvlText w:val="%2."/>
-      <w:lvlJc w:val="start"/>
-      <w:pPr>
-        <w:tabs>
-          <w:tab w:val="num" w:pos="1418"/>
-        </w:tabs>
-        <w:ind w:start="1418" w:hanging="283"/>
-      </w:pPr>
-      <w:rPr/>
-    </w:lvl>
-    <w:lvl w:ilvl="2">
-      <w:start w:val="1"/>
-      <w:numFmt w:val="decimal"/>
-      <w:lvlText w:val="%3."/>
-      <w:lvlJc w:val="start"/>
-      <w:pPr>
-        <w:tabs>
-          <w:tab w:val="num" w:pos="2127"/>
-        </w:tabs>
-        <w:ind w:start="2127" w:hanging="283"/>
-      </w:pPr>
-      <w:rPr/>
-    </w:lvl>
-    <w:lvl w:ilvl="3">
-      <w:start w:val="1"/>
-      <w:numFmt w:val="decimal"/>
-      <w:lvlText w:val="%4."/>
-      <w:lvlJc w:val="start"/>
-      <w:pPr>
-        <w:tabs>
-          <w:tab w:val="num" w:pos="2836"/>
-        </w:tabs>
-        <w:ind w:start="2836" w:hanging="283"/>
-      </w:pPr>
-      <w:rPr/>
-    </w:lvl>
-    <w:lvl w:ilvl="4">
-      <w:start w:val="1"/>
-      <w:numFmt w:val="decimal"/>
-      <w:lvlText w:val="%5."/>
-      <w:lvlJc w:val="start"/>
-      <w:pPr>
-        <w:tabs>
-          <w:tab w:val="num" w:pos="3545"/>
-        </w:tabs>
-        <w:ind w:start="3545" w:hanging="283"/>
-      </w:pPr>
-      <w:rPr/>
-    </w:lvl>
-    <w:lvl w:ilvl="5">
-      <w:start w:val="1"/>
-      <w:numFmt w:val="decimal"/>
-      <w:lvlText w:val="%6."/>
-      <w:lvlJc w:val="start"/>
-      <w:pPr>
-        <w:tabs>
-          <w:tab w:val="num" w:pos="4254"/>
-        </w:tabs>
-        <w:ind w:start="4254" w:hanging="283"/>
-      </w:pPr>
-      <w:rPr/>
-    </w:lvl>
-    <w:lvl w:ilvl="6">
-      <w:start w:val="1"/>
-      <w:numFmt w:val="decimal"/>
-      <w:lvlText w:val="%7."/>
-      <w:lvlJc w:val="start"/>
-      <w:pPr>
-        <w:tabs>
-          <w:tab w:val="num" w:pos="4963"/>
-        </w:tabs>
-        <w:ind w:start="4963" w:hanging="283"/>
-      </w:pPr>
-      <w:rPr/>
-    </w:lvl>
-    <w:lvl w:ilvl="7">
-      <w:start w:val="1"/>
-      <w:numFmt w:val="decimal"/>
-      <w:lvlText w:val="%8."/>
-      <w:lvlJc w:val="start"/>
-      <w:pPr>
-        <w:tabs>
-          <w:tab w:val="num" w:pos="5672"/>
-        </w:tabs>
-        <w:ind w:start="5672" w:hanging="283"/>
-      </w:pPr>
-      <w:rPr/>
-    </w:lvl>
-    <w:lvl w:ilvl="8">
-      <w:start w:val="1"/>
-      <w:numFmt w:val="decimal"/>
-      <w:lvlText w:val="%9."/>
-      <w:lvlJc w:val="start"/>
-      <w:pPr>
-        <w:tabs>
-          <w:tab w:val="num" w:pos="6381"/>
-        </w:tabs>
-        <w:ind w:start="6381" w:hanging="283"/>
-      </w:pPr>
-      <w:rPr/>
-    </w:lvl>
-  </w:abstractNum>
-  <w:abstractNum w:abstractNumId="10">
-    <w:lvl w:ilvl="0">
-      <w:start w:val="1"/>
-      <w:numFmt w:val="decimal"/>
-      <w:lvlText w:val="%1."/>
-      <w:lvlJc w:val="start"/>
-      <w:pPr>
-        <w:tabs>
-          <w:tab w:val="num" w:pos="709"/>
-        </w:tabs>
-        <w:ind w:start="709" w:hanging="283"/>
-      </w:pPr>
-      <w:rPr/>
-    </w:lvl>
-    <w:lvl w:ilvl="1">
-      <w:start w:val="1"/>
-      <w:numFmt w:val="decimal"/>
-      <w:lvlText w:val="%2."/>
-      <w:lvlJc w:val="start"/>
-      <w:pPr>
-        <w:tabs>
-          <w:tab w:val="num" w:pos="1418"/>
-        </w:tabs>
-        <w:ind w:start="1418" w:hanging="283"/>
-      </w:pPr>
-      <w:rPr/>
-    </w:lvl>
-    <w:lvl w:ilvl="2">
-      <w:start w:val="1"/>
-      <w:numFmt w:val="decimal"/>
-      <w:lvlText w:val="%3."/>
-      <w:lvlJc w:val="start"/>
-      <w:pPr>
-        <w:tabs>
-          <w:tab w:val="num" w:pos="2127"/>
-        </w:tabs>
-        <w:ind w:start="2127" w:hanging="283"/>
-      </w:pPr>
-      <w:rPr/>
-    </w:lvl>
-    <w:lvl w:ilvl="3">
-      <w:start w:val="1"/>
-      <w:numFmt w:val="decimal"/>
-      <w:lvlText w:val="%4."/>
-      <w:lvlJc w:val="start"/>
-      <w:pPr>
-        <w:tabs>
-          <w:tab w:val="num" w:pos="2836"/>
-        </w:tabs>
-        <w:ind w:start="2836" w:hanging="283"/>
-      </w:pPr>
-      <w:rPr/>
-    </w:lvl>
-    <w:lvl w:ilvl="4">
-      <w:start w:val="1"/>
-      <w:numFmt w:val="decimal"/>
-      <w:lvlText w:val="%5."/>
-      <w:lvlJc w:val="start"/>
-      <w:pPr>
-        <w:tabs>
-          <w:tab w:val="num" w:pos="3545"/>
-        </w:tabs>
-        <w:ind w:start="3545" w:hanging="283"/>
-      </w:pPr>
-      <w:rPr/>
-    </w:lvl>
-    <w:lvl w:ilvl="5">
-      <w:start w:val="1"/>
-      <w:numFmt w:val="decimal"/>
-      <w:lvlText w:val="%6."/>
-      <w:lvlJc w:val="start"/>
-      <w:pPr>
-        <w:tabs>
-          <w:tab w:val="num" w:pos="4254"/>
-        </w:tabs>
-        <w:ind w:start="4254" w:hanging="283"/>
-      </w:pPr>
-      <w:rPr/>
-    </w:lvl>
-    <w:lvl w:ilvl="6">
-      <w:start w:val="1"/>
-      <w:numFmt w:val="decimal"/>
-      <w:lvlText w:val="%7."/>
-      <w:lvlJc w:val="start"/>
-      <w:pPr>
-        <w:tabs>
-          <w:tab w:val="num" w:pos="4963"/>
-        </w:tabs>
-        <w:ind w:start="4963" w:hanging="283"/>
-      </w:pPr>
-      <w:rPr/>
-    </w:lvl>
-    <w:lvl w:ilvl="7">
-      <w:start w:val="1"/>
-      <w:numFmt w:val="decimal"/>
-      <w:lvlText w:val="%8."/>
-      <w:lvlJc w:val="start"/>
-      <w:pPr>
-        <w:tabs>
-          <w:tab w:val="num" w:pos="5672"/>
-        </w:tabs>
-        <w:ind w:start="5672" w:hanging="283"/>
-      </w:pPr>
-      <w:rPr/>
-    </w:lvl>
-    <w:lvl w:ilvl="8">
-      <w:start w:val="1"/>
-      <w:numFmt w:val="decimal"/>
-      <w:lvlText w:val="%9."/>
-      <w:lvlJc w:val="start"/>
-      <w:pPr>
-        <w:tabs>
-          <w:tab w:val="num" w:pos="6381"/>
-        </w:tabs>
-        <w:ind w:start="6381" w:hanging="283"/>
-      </w:pPr>
-      <w:rPr/>
-    </w:lvl>
-  </w:abstractNum>
-  <w:abstractNum w:abstractNumId="11">
-    <w:lvl w:ilvl="0">
-      <w:start w:val="1"/>
-      <w:numFmt w:val="decimal"/>
-      <w:lvlText w:val="%1."/>
-      <w:lvlJc w:val="start"/>
-      <w:pPr>
-        <w:tabs>
-          <w:tab w:val="num" w:pos="709"/>
-        </w:tabs>
-        <w:ind w:start="709" w:hanging="283"/>
-      </w:pPr>
-      <w:rPr/>
-    </w:lvl>
-    <w:lvl w:ilvl="1">
-      <w:start w:val="1"/>
-      <w:numFmt w:val="decimal"/>
-      <w:lvlText w:val="%2."/>
-      <w:lvlJc w:val="start"/>
-      <w:pPr>
-        <w:tabs>
-          <w:tab w:val="num" w:pos="1418"/>
-        </w:tabs>
-        <w:ind w:start="1418" w:hanging="283"/>
-      </w:pPr>
-      <w:rPr/>
-    </w:lvl>
-    <w:lvl w:ilvl="2">
-      <w:start w:val="1"/>
-      <w:numFmt w:val="decimal"/>
-      <w:lvlText w:val="%3."/>
-      <w:lvlJc w:val="start"/>
-      <w:pPr>
-        <w:tabs>
-          <w:tab w:val="num" w:pos="2127"/>
-        </w:tabs>
-        <w:ind w:start="2127" w:hanging="283"/>
-      </w:pPr>
-      <w:rPr/>
-    </w:lvl>
-    <w:lvl w:ilvl="3">
-      <w:start w:val="1"/>
-      <w:numFmt w:val="decimal"/>
-      <w:lvlText w:val="%4."/>
-      <w:lvlJc w:val="start"/>
-      <w:pPr>
-        <w:tabs>
-          <w:tab w:val="num" w:pos="2836"/>
-        </w:tabs>
-        <w:ind w:start="2836" w:hanging="283"/>
-      </w:pPr>
-      <w:rPr/>
-    </w:lvl>
-    <w:lvl w:ilvl="4">
-      <w:start w:val="1"/>
-      <w:numFmt w:val="decimal"/>
-      <w:lvlText w:val="%5."/>
-      <w:lvlJc w:val="start"/>
-      <w:pPr>
-        <w:tabs>
-          <w:tab w:val="num" w:pos="3545"/>
-        </w:tabs>
-        <w:ind w:start="3545" w:hanging="283"/>
-      </w:pPr>
-      <w:rPr/>
-    </w:lvl>
-    <w:lvl w:ilvl="5">
-      <w:start w:val="1"/>
-      <w:numFmt w:val="decimal"/>
-      <w:lvlText w:val="%6."/>
-      <w:lvlJc w:val="start"/>
-      <w:pPr>
-        <w:tabs>
-          <w:tab w:val="num" w:pos="4254"/>
-        </w:tabs>
-        <w:ind w:start="4254" w:hanging="283"/>
-      </w:pPr>
-      <w:rPr/>
-    </w:lvl>
-    <w:lvl w:ilvl="6">
-      <w:start w:val="1"/>
-      <w:numFmt w:val="decimal"/>
-      <w:lvlText w:val="%7."/>
-      <w:lvlJc w:val="start"/>
-      <w:pPr>
-        <w:tabs>
-          <w:tab w:val="num" w:pos="4963"/>
-        </w:tabs>
-        <w:ind w:start="4963" w:hanging="283"/>
-      </w:pPr>
-      <w:rPr/>
-    </w:lvl>
-    <w:lvl w:ilvl="7">
-      <w:start w:val="1"/>
-      <w:numFmt w:val="decimal"/>
-      <w:lvlText w:val="%8."/>
-      <w:lvlJc w:val="start"/>
-      <w:pPr>
-        <w:tabs>
-          <w:tab w:val="num" w:pos="5672"/>
-        </w:tabs>
-        <w:ind w:start="5672" w:hanging="283"/>
-      </w:pPr>
-      <w:rPr/>
-    </w:lvl>
-    <w:lvl w:ilvl="8">
-      <w:start w:val="1"/>
-      <w:numFmt w:val="decimal"/>
-      <w:lvlText w:val="%9."/>
-      <w:lvlJc w:val="start"/>
-      <w:pPr>
-        <w:tabs>
-          <w:tab w:val="num" w:pos="6381"/>
-        </w:tabs>
-        <w:ind w:start="6381" w:hanging="283"/>
-      </w:pPr>
-      <w:rPr/>
-    </w:lvl>
-  </w:abstractNum>
-  <w:abstractNum w:abstractNumId="12">
-    <w:lvl w:ilvl="0">
-      <w:start w:val="1"/>
-      <w:numFmt w:val="decimal"/>
-      <w:lvlText w:val="%1."/>
-      <w:lvlJc w:val="start"/>
-      <w:pPr>
-        <w:tabs>
-          <w:tab w:val="num" w:pos="709"/>
-        </w:tabs>
-        <w:ind w:start="709" w:hanging="283"/>
-      </w:pPr>
-      <w:rPr/>
-    </w:lvl>
-    <w:lvl w:ilvl="1">
-      <w:start w:val="1"/>
-      <w:numFmt w:val="decimal"/>
-      <w:lvlText w:val="%2."/>
-      <w:lvlJc w:val="start"/>
-      <w:pPr>
-        <w:tabs>
-          <w:tab w:val="num" w:pos="1418"/>
-        </w:tabs>
-        <w:ind w:start="1418" w:hanging="283"/>
-      </w:pPr>
-      <w:rPr/>
-    </w:lvl>
-    <w:lvl w:ilvl="2">
-      <w:start w:val="1"/>
-      <w:numFmt w:val="decimal"/>
-      <w:lvlText w:val="%3."/>
-      <w:lvlJc w:val="start"/>
-      <w:pPr>
-        <w:tabs>
-          <w:tab w:val="num" w:pos="2127"/>
-        </w:tabs>
-        <w:ind w:start="2127" w:hanging="283"/>
-      </w:pPr>
-      <w:rPr/>
-    </w:lvl>
-    <w:lvl w:ilvl="3">
-      <w:start w:val="1"/>
-      <w:numFmt w:val="decimal"/>
-      <w:lvlText w:val="%4."/>
-      <w:lvlJc w:val="start"/>
-      <w:pPr>
-        <w:tabs>
-          <w:tab w:val="num" w:pos="2836"/>
-        </w:tabs>
-        <w:ind w:start="2836" w:hanging="283"/>
-      </w:pPr>
-      <w:rPr/>
-    </w:lvl>
-    <w:lvl w:ilvl="4">
-      <w:start w:val="1"/>
-      <w:numFmt w:val="decimal"/>
-      <w:lvlText w:val="%5."/>
-      <w:lvlJc w:val="start"/>
-      <w:pPr>
-        <w:tabs>
-          <w:tab w:val="num" w:pos="3545"/>
-        </w:tabs>
-        <w:ind w:start="3545" w:hanging="283"/>
-      </w:pPr>
-      <w:rPr/>
-    </w:lvl>
-    <w:lvl w:ilvl="5">
-      <w:start w:val="1"/>
-      <w:numFmt w:val="decimal"/>
-      <w:lvlText w:val="%6."/>
-      <w:lvlJc w:val="start"/>
-      <w:pPr>
-        <w:tabs>
-          <w:tab w:val="num" w:pos="4254"/>
-        </w:tabs>
-        <w:ind w:start="4254" w:hanging="283"/>
-      </w:pPr>
-      <w:rPr/>
-    </w:lvl>
-    <w:lvl w:ilvl="6">
-      <w:start w:val="1"/>
-      <w:numFmt w:val="decimal"/>
-      <w:lvlText w:val="%7."/>
-      <w:lvlJc w:val="start"/>
-      <w:pPr>
-        <w:tabs>
-          <w:tab w:val="num" w:pos="4963"/>
-        </w:tabs>
-        <w:ind w:start="4963" w:hanging="283"/>
-      </w:pPr>
-      <w:rPr/>
-    </w:lvl>
-    <w:lvl w:ilvl="7">
-      <w:start w:val="1"/>
-      <w:numFmt w:val="decimal"/>
-      <w:lvlText w:val="%8."/>
-      <w:lvlJc w:val="start"/>
-      <w:pPr>
-        <w:tabs>
-          <w:tab w:val="num" w:pos="5672"/>
-        </w:tabs>
-        <w:ind w:start="5672" w:hanging="283"/>
-      </w:pPr>
-      <w:rPr/>
-    </w:lvl>
-    <w:lvl w:ilvl="8">
-      <w:start w:val="1"/>
-      <w:numFmt w:val="decimal"/>
-      <w:lvlText w:val="%9."/>
-      <w:lvlJc w:val="start"/>
-      <w:pPr>
-        <w:tabs>
-          <w:tab w:val="num" w:pos="6381"/>
-        </w:tabs>
-        <w:ind w:start="6381" w:hanging="283"/>
-      </w:pPr>
-      <w:rPr/>
-    </w:lvl>
-  </w:abstractNum>
-  <w:abstractNum w:abstractNumId="13">
-    <w:lvl w:ilvl="0">
-      <w:start w:val="1"/>
-      <w:numFmt w:val="decimal"/>
-      <w:lvlText w:val="%1."/>
-      <w:lvlJc w:val="start"/>
-      <w:pPr>
-        <w:tabs>
-          <w:tab w:val="num" w:pos="709"/>
-        </w:tabs>
-        <w:ind w:start="709" w:hanging="283"/>
-      </w:pPr>
-      <w:rPr/>
-    </w:lvl>
-    <w:lvl w:ilvl="1">
-      <w:start w:val="1"/>
-      <w:numFmt w:val="decimal"/>
-      <w:lvlText w:val="%2."/>
-      <w:lvlJc w:val="start"/>
-      <w:pPr>
-        <w:tabs>
-          <w:tab w:val="num" w:pos="1418"/>
-        </w:tabs>
-        <w:ind w:start="1418" w:hanging="283"/>
-      </w:pPr>
-      <w:rPr/>
-    </w:lvl>
-    <w:lvl w:ilvl="2">
-      <w:start w:val="1"/>
-      <w:numFmt w:val="decimal"/>
-      <w:lvlText w:val="%3."/>
-      <w:lvlJc w:val="start"/>
-      <w:pPr>
-        <w:tabs>
-          <w:tab w:val="num" w:pos="2127"/>
-        </w:tabs>
-        <w:ind w:start="2127" w:hanging="283"/>
-      </w:pPr>
-      <w:rPr/>
-    </w:lvl>
-    <w:lvl w:ilvl="3">
-      <w:start w:val="1"/>
-      <w:numFmt w:val="decimal"/>
-      <w:lvlText w:val="%4."/>
-      <w:lvlJc w:val="start"/>
-      <w:pPr>
-        <w:tabs>
-          <w:tab w:val="num" w:pos="2836"/>
-        </w:tabs>
-        <w:ind w:start="2836" w:hanging="283"/>
-      </w:pPr>
-      <w:rPr/>
-    </w:lvl>
-    <w:lvl w:ilvl="4">
-      <w:start w:val="1"/>
-      <w:numFmt w:val="decimal"/>
-      <w:lvlText w:val="%5."/>
-      <w:lvlJc w:val="start"/>
-      <w:pPr>
-        <w:tabs>
-          <w:tab w:val="num" w:pos="3545"/>
-        </w:tabs>
-        <w:ind w:start="3545" w:hanging="283"/>
-      </w:pPr>
-      <w:rPr/>
-    </w:lvl>
-    <w:lvl w:ilvl="5">
-      <w:start w:val="1"/>
-      <w:numFmt w:val="decimal"/>
-      <w:lvlText w:val="%6."/>
-      <w:lvlJc w:val="start"/>
-      <w:pPr>
-        <w:tabs>
-          <w:tab w:val="num" w:pos="4254"/>
-        </w:tabs>
-        <w:ind w:start="4254" w:hanging="283"/>
-      </w:pPr>
-      <w:rPr/>
-    </w:lvl>
-    <w:lvl w:ilvl="6">
-      <w:start w:val="1"/>
-      <w:numFmt w:val="decimal"/>
-      <w:lvlText w:val="%7."/>
-      <w:lvlJc w:val="start"/>
-      <w:pPr>
-        <w:tabs>
-          <w:tab w:val="num" w:pos="4963"/>
-        </w:tabs>
-        <w:ind w:start="4963" w:hanging="283"/>
-      </w:pPr>
-      <w:rPr/>
-    </w:lvl>
-    <w:lvl w:ilvl="7">
-      <w:start w:val="1"/>
-      <w:numFmt w:val="decimal"/>
-      <w:lvlText w:val="%8."/>
-      <w:lvlJc w:val="start"/>
-      <w:pPr>
-        <w:tabs>
-          <w:tab w:val="num" w:pos="5672"/>
-        </w:tabs>
-        <w:ind w:start="5672" w:hanging="283"/>
-      </w:pPr>
-      <w:rPr/>
-    </w:lvl>
-    <w:lvl w:ilvl="8">
-      <w:start w:val="1"/>
-      <w:numFmt w:val="decimal"/>
-      <w:lvlText w:val="%9."/>
-      <w:lvlJc w:val="start"/>
-      <w:pPr>
-        <w:tabs>
-          <w:tab w:val="num" w:pos="6381"/>
-        </w:tabs>
-        <w:ind w:start="6381" w:hanging="283"/>
-      </w:pPr>
-      <w:rPr/>
-    </w:lvl>
-  </w:abstractNum>
-  <w:abstractNum w:abstractNumId="14">
-    <w:lvl w:ilvl="0">
-      <w:start w:val="1"/>
-      <w:numFmt w:val="decimal"/>
-      <w:lvlText w:val="%1."/>
-      <w:lvlJc w:val="start"/>
-      <w:pPr>
-        <w:tabs>
-          <w:tab w:val="num" w:pos="709"/>
-        </w:tabs>
-        <w:ind w:start="709" w:hanging="283"/>
-      </w:pPr>
-      <w:rPr/>
-    </w:lvl>
-    <w:lvl w:ilvl="1">
-      <w:start w:val="1"/>
-      <w:numFmt w:val="decimal"/>
-      <w:lvlText w:val="%2."/>
-      <w:lvlJc w:val="start"/>
-      <w:pPr>
-        <w:tabs>
-          <w:tab w:val="num" w:pos="1418"/>
-        </w:tabs>
-        <w:ind w:start="1418" w:hanging="283"/>
-      </w:pPr>
-      <w:rPr/>
-    </w:lvl>
-    <w:lvl w:ilvl="2">
-      <w:start w:val="1"/>
-      <w:numFmt w:val="decimal"/>
-      <w:lvlText w:val="%3."/>
-      <w:lvlJc w:val="start"/>
-      <w:pPr>
-        <w:tabs>
-          <w:tab w:val="num" w:pos="2127"/>
-        </w:tabs>
-        <w:ind w:start="2127" w:hanging="283"/>
-      </w:pPr>
-      <w:rPr/>
-    </w:lvl>
-    <w:lvl w:ilvl="3">
-      <w:start w:val="1"/>
-      <w:numFmt w:val="decimal"/>
-      <w:lvlText w:val="%4."/>
-      <w:lvlJc w:val="start"/>
-      <w:pPr>
-        <w:tabs>
-          <w:tab w:val="num" w:pos="2836"/>
-        </w:tabs>
-        <w:ind w:start="2836" w:hanging="283"/>
-      </w:pPr>
-      <w:rPr/>
-    </w:lvl>
-    <w:lvl w:ilvl="4">
-      <w:start w:val="1"/>
-      <w:numFmt w:val="decimal"/>
-      <w:lvlText w:val="%5."/>
-      <w:lvlJc w:val="start"/>
-      <w:pPr>
-        <w:tabs>
-          <w:tab w:val="num" w:pos="3545"/>
-        </w:tabs>
-        <w:ind w:start="3545" w:hanging="283"/>
-      </w:pPr>
-      <w:rPr/>
-    </w:lvl>
-    <w:lvl w:ilvl="5">
-      <w:start w:val="1"/>
-      <w:numFmt w:val="decimal"/>
-      <w:lvlText w:val="%6."/>
-      <w:lvlJc w:val="start"/>
-      <w:pPr>
-        <w:tabs>
-          <w:tab w:val="num" w:pos="4254"/>
-        </w:tabs>
-        <w:ind w:start="4254" w:hanging="283"/>
-      </w:pPr>
-      <w:rPr/>
-    </w:lvl>
-    <w:lvl w:ilvl="6">
-      <w:start w:val="1"/>
-      <w:numFmt w:val="decimal"/>
-      <w:lvlText w:val="%7."/>
-      <w:lvlJc w:val="start"/>
-      <w:pPr>
-        <w:tabs>
-          <w:tab w:val="num" w:pos="4963"/>
-        </w:tabs>
-        <w:ind w:start="4963" w:hanging="283"/>
-      </w:pPr>
-      <w:rPr/>
-    </w:lvl>
-    <w:lvl w:ilvl="7">
-      <w:start w:val="1"/>
-      <w:numFmt w:val="decimal"/>
-      <w:lvlText w:val="%8."/>
-      <w:lvlJc w:val="start"/>
-      <w:pPr>
-        <w:tabs>
-          <w:tab w:val="num" w:pos="5672"/>
-        </w:tabs>
-        <w:ind w:start="5672" w:hanging="283"/>
-      </w:pPr>
-      <w:rPr/>
-    </w:lvl>
-    <w:lvl w:ilvl="8">
-      <w:start w:val="1"/>
-      <w:numFmt w:val="decimal"/>
-      <w:lvlText w:val="%9."/>
-      <w:lvlJc w:val="start"/>
-      <w:pPr>
-        <w:tabs>
-          <w:tab w:val="num" w:pos="6381"/>
-        </w:tabs>
-        <w:ind w:start="6381" w:hanging="283"/>
-      </w:pPr>
-      <w:rPr/>
     </w:lvl>
   </w:abstractNum>
   <w:num w:numId="1">
@@ -6737,6 +6775,28 @@
     <w:name w:val="Numbering Symbols"/>
     <w:qFormat/>
     <w:rPr/>
+  </w:style>
+  <w:style w:type="character" w:styleId="FootnoteCharacters">
+    <w:name w:val="Footnote Characters"/>
+    <w:qFormat/>
+    <w:rPr/>
+  </w:style>
+  <w:style w:type="character" w:styleId="FootnoteReference">
+    <w:name w:val="footnote reference"/>
+    <w:rPr>
+      <w:vertAlign w:val="superscript"/>
+    </w:rPr>
+  </w:style>
+  <w:style w:type="character" w:styleId="EndnoteCharacters">
+    <w:name w:val="Endnote Characters"/>
+    <w:qFormat/>
+    <w:rPr/>
+  </w:style>
+  <w:style w:type="character" w:styleId="EndnoteReference">
+    <w:name w:val="endnote reference"/>
+    <w:rPr>
+      <w:vertAlign w:val="superscript"/>
+    </w:rPr>
   </w:style>
   <w:style w:type="paragraph" w:styleId="Heading">
     <w:name w:val="Heading"/>
@@ -6817,6 +6877,18 @@
       <w:suppressLineNumbers/>
     </w:pPr>
     <w:rPr/>
+  </w:style>
+  <w:style w:type="paragraph" w:styleId="FootnoteText">
+    <w:name w:val="footnote text"/>
+    <w:basedOn w:val="Normal"/>
+    <w:pPr>
+      <w:suppressLineNumbers/>
+      <w:ind w:hanging="340" w:start="340"/>
+    </w:pPr>
+    <w:rPr>
+      <w:sz w:val="20"/>
+      <w:szCs w:val="20"/>
+    </w:rPr>
   </w:style>
 </w:styles>
 </file>

</xml_diff>